<commit_message>
Bilddatein verschoben und gelöscht.
Doc wurde auch nicht mehr gebraucht
</commit_message>
<xml_diff>
--- a/Dokumentation/Projektdokumentation Dame 2.docx
+++ b/Dokumentation/Projektdokumentation Dame 2.docx
@@ -403,211 +403,199 @@
       </w:r>
     </w:p>
     <w:p>
-      <w:pPr>
-        <w:rPr>
-          <w:rPrChange w:id="66" w:author="Anni" w:date="2017-01-10T18:34:00Z">
-            <w:rPr/>
-          </w:rPrChange>
-        </w:rPr>
-        <w:pPrChange w:id="67" w:author="Anni" w:date="2017-01-10T18:34:00Z">
+      <w:ins w:id="66" w:author="Anni" w:date="2017-01-10T18:34:00Z">
+        <w:r>
+          <w:t xml:space="preserve">Nachdem ein Internet Browser geöffnet und eine aktive Internetverbindung zum PHP-Server hergestellt wurde, gelangt </w:t>
+        </w:r>
+      </w:ins>
+      <w:ins w:id="67" w:author="Anni" w:date="2017-01-10T18:36:00Z">
+        <w:r>
+          <w:t>der User</w:t>
+        </w:r>
+      </w:ins>
+      <w:ins w:id="68" w:author="Anni" w:date="2017-01-10T18:34:00Z">
+        <w:r>
+          <w:t xml:space="preserve"> auf die Index Seite. </w:t>
+        </w:r>
+      </w:ins>
+      <w:ins w:id="69" w:author="Anni" w:date="2017-01-10T18:35:00Z">
+        <w:r>
+          <w:t xml:space="preserve">Dort hat </w:t>
+        </w:r>
+      </w:ins>
+      <w:ins w:id="70" w:author="Anni" w:date="2017-01-10T18:36:00Z">
+        <w:r>
+          <w:t>er</w:t>
+        </w:r>
+      </w:ins>
+      <w:ins w:id="71" w:author="Anni" w:date="2017-01-10T18:35:00Z">
+        <w:r>
+          <w:t xml:space="preserve"> die </w:t>
+        </w:r>
+        <w:r>
+          <w:t>Möglichkeit einen Account anzuglegen, sich einzuloggen oder als Gast zu spielen</w:t>
+        </w:r>
+      </w:ins>
+      <w:ins w:id="72" w:author="Anni" w:date="2017-01-10T18:36:00Z">
+        <w:r>
+          <w:t xml:space="preserve">. </w:t>
+        </w:r>
+      </w:ins>
+      <w:ins w:id="73" w:author="Anni" w:date="2017-01-10T18:41:00Z">
+        <w:r>
+          <w:t xml:space="preserve">Nach erfolgreichem </w:t>
+        </w:r>
+      </w:ins>
+      <w:ins w:id="74" w:author="Anni" w:date="2017-01-10T18:49:00Z">
+        <w:r>
+          <w:t>A</w:t>
+        </w:r>
+      </w:ins>
+      <w:ins w:id="75" w:author="Anni" w:date="2017-01-10T18:41:00Z">
+        <w:r>
+          <w:t>nmelden</w:t>
+        </w:r>
+      </w:ins>
+      <w:ins w:id="76" w:author="Anni" w:date="2017-01-10T18:42:00Z">
+        <w:r>
+          <w:t xml:space="preserve"> mit einer </w:t>
+        </w:r>
+      </w:ins>
+      <w:ins w:id="77" w:author="Anni" w:date="2017-01-10T18:41:00Z">
+        <w:r>
+          <w:t>der drei Möglichkeite</w:t>
+        </w:r>
+      </w:ins>
+      <w:ins w:id="78" w:author="Anni" w:date="2017-01-10T18:42:00Z">
+        <w:r>
+          <w:t>n, gelangt der User in die Einstellungen.</w:t>
+        </w:r>
+      </w:ins>
+      <w:ins w:id="79" w:author="Anni" w:date="2017-01-10T18:43:00Z">
+        <w:r>
+          <w:t xml:space="preserve"> Hier kann er seinen Spielstein </w:t>
+        </w:r>
+      </w:ins>
+      <w:ins w:id="80" w:author="Anni" w:date="2017-01-10T18:45:00Z">
+        <w:r>
+          <w:t xml:space="preserve">gestalten, indem er </w:t>
+        </w:r>
+      </w:ins>
+      <w:ins w:id="81" w:author="Anni" w:date="2017-01-10T18:47:00Z">
+        <w:r>
+          <w:t xml:space="preserve">zwischen 3 verschiedenen </w:t>
+        </w:r>
+      </w:ins>
+      <w:ins w:id="82" w:author="Anni" w:date="2017-01-10T18:48:00Z">
+        <w:r>
+          <w:t>Formen wählt und diesen dann mit einer individuellen Farbe einfärbt.</w:t>
+        </w:r>
+      </w:ins>
+      <w:ins w:id="83" w:author="Anni" w:date="2017-01-10T18:58:00Z">
+        <w:r>
+          <w:t xml:space="preserve"> </w:t>
+        </w:r>
+      </w:ins>
+      <w:ins w:id="84" w:author="Anni" w:date="2017-01-10T18:59:00Z">
+        <w:r>
+          <w:t>Außerdem kann der User ents</w:t>
+        </w:r>
+        <w:r>
+          <w:t>chieden, ob er mit anderen zufälligen Spielern eine Partie spielen oder ob er Freunde zu einer privaten Partei einladen möchte</w:t>
+        </w:r>
+      </w:ins>
+      <w:ins w:id="85" w:author="Anni" w:date="2017-01-10T19:01:00Z">
+        <w:r>
+          <w:t>.</w:t>
+        </w:r>
+      </w:ins>
+      <w:ins w:id="86" w:author="Anni" w:date="2017-01-10T19:04:00Z">
+        <w:r>
+          <w:t xml:space="preserve"> Nun</w:t>
+        </w:r>
+      </w:ins>
+      <w:ins w:id="87" w:author="Anni" w:date="2017-01-10T19:06:00Z">
+        <w:r>
+          <w:t xml:space="preserve"> gelangt der Spieler auf das Spielfeld und kann seine Partie </w:t>
+        </w:r>
+      </w:ins>
+      <w:ins w:id="88" w:author="Anni" w:date="2017-01-10T19:07:00Z">
+        <w:r>
+          <w:t>spielen. Das Spielfeld beinhaltet das Spielbrett</w:t>
+        </w:r>
+      </w:ins>
+      <w:ins w:id="89" w:author="Anni" w:date="2017-01-10T19:09:00Z">
+        <w:r>
+          <w:t xml:space="preserve"> auf dem Spielsteine </w:t>
+        </w:r>
+      </w:ins>
+      <w:ins w:id="90" w:author="Anni" w:date="2017-01-10T19:10:00Z">
+        <w:r>
+          <w:lastRenderedPageBreak/>
+          <w:t>und die Mauerstücke gesetzt werden können.</w:t>
+        </w:r>
+      </w:ins>
+      <w:ins w:id="91" w:author="Anni" w:date="2017-01-10T19:22:00Z">
+        <w:r>
+          <w:t xml:space="preserve"> Außerdem </w:t>
+        </w:r>
+      </w:ins>
+      <w:ins w:id="92" w:author="Anni" w:date="2017-01-10T19:25:00Z">
+        <w:r>
+          <w:t>befinden</w:t>
+        </w:r>
+      </w:ins>
+      <w:ins w:id="93" w:author="Anni" w:date="2017-01-10T19:22:00Z">
+        <w:r>
+          <w:t xml:space="preserve"> </w:t>
+        </w:r>
+      </w:ins>
+      <w:ins w:id="94" w:author="Anni" w:date="2017-01-10T19:23:00Z">
+        <w:r>
+          <w:t>sich hier auch d</w:t>
+        </w:r>
+      </w:ins>
+      <w:ins w:id="95" w:author="Anni" w:date="2017-01-10T19:25:00Z">
+        <w:r>
+          <w:t xml:space="preserve">er Kartenstapel und ein Button, der zu den Optionen führt. </w:t>
+        </w:r>
+      </w:ins>
+      <w:ins w:id="96" w:author="Anni" w:date="2017-01-10T19:46:00Z">
+        <w:r>
+          <w:t>In den Optionen findet der User die Spiel</w:t>
+        </w:r>
+      </w:ins>
+      <w:ins w:id="97" w:author="Anni" w:date="2017-01-10T19:48:00Z">
+        <w:r>
+          <w:t>regeln.</w:t>
+        </w:r>
+      </w:ins>
+      <w:ins w:id="98" w:author="Anni" w:date="2017-01-10T19:49:00Z">
+        <w:r>
+          <w:t xml:space="preserve"> </w:t>
+        </w:r>
+      </w:ins>
+    </w:p>
+    <w:p>
+      <w:pPr>
+        <w:pStyle w:val="berschrift1"/>
+        <w:rPr>
+          <w:ins w:id="99" w:author="Anni" w:date="2017-01-04T10:54:00Z"/>
+        </w:rPr>
+        <w:pPrChange w:id="100" w:author="Anni" w:date="2017-01-04T10:36:00Z">
           <w:pPr/>
         </w:pPrChange>
       </w:pPr>
-      <w:ins w:id="68" w:author="Anni" w:date="2017-01-10T18:34:00Z">
-        <w:r>
-          <w:t xml:space="preserve">Nachdem ein Internet Browser geöffnet und eine aktive Internetverbindung zum PHP-Server hergestellt wurde, gelangt </w:t>
-        </w:r>
-      </w:ins>
-      <w:ins w:id="69" w:author="Anni" w:date="2017-01-10T18:36:00Z">
-        <w:r>
-          <w:t>der User</w:t>
-        </w:r>
-      </w:ins>
-      <w:ins w:id="70" w:author="Anni" w:date="2017-01-10T18:34:00Z">
-        <w:r>
-          <w:t xml:space="preserve"> auf die Index Seite. </w:t>
-        </w:r>
-      </w:ins>
-      <w:ins w:id="71" w:author="Anni" w:date="2017-01-10T18:35:00Z">
-        <w:r>
-          <w:t xml:space="preserve">Dort hat </w:t>
-        </w:r>
-      </w:ins>
-      <w:ins w:id="72" w:author="Anni" w:date="2017-01-10T18:36:00Z">
-        <w:r>
-          <w:t>er</w:t>
-        </w:r>
-      </w:ins>
-      <w:ins w:id="73" w:author="Anni" w:date="2017-01-10T18:35:00Z">
-        <w:r>
-          <w:t xml:space="preserve"> die </w:t>
-        </w:r>
-        <w:r>
-          <w:t>Möglichkeit einen Account anzuglegen, sich einzuloggen oder als Gast zu spielen</w:t>
-        </w:r>
-      </w:ins>
-      <w:ins w:id="74" w:author="Anni" w:date="2017-01-10T18:36:00Z">
-        <w:r>
-          <w:t xml:space="preserve">. </w:t>
-        </w:r>
-      </w:ins>
-      <w:ins w:id="75" w:author="Anni" w:date="2017-01-10T18:41:00Z">
-        <w:r>
-          <w:t xml:space="preserve">Nach erfolgreichem </w:t>
-        </w:r>
-      </w:ins>
-      <w:ins w:id="76" w:author="Anni" w:date="2017-01-10T18:49:00Z">
-        <w:r>
-          <w:t>A</w:t>
-        </w:r>
-      </w:ins>
-      <w:ins w:id="77" w:author="Anni" w:date="2017-01-10T18:41:00Z">
-        <w:r>
-          <w:t>nmelden</w:t>
-        </w:r>
-      </w:ins>
-      <w:ins w:id="78" w:author="Anni" w:date="2017-01-10T18:42:00Z">
-        <w:r>
-          <w:t xml:space="preserve"> mit einer </w:t>
-        </w:r>
-      </w:ins>
-      <w:ins w:id="79" w:author="Anni" w:date="2017-01-10T18:41:00Z">
-        <w:r>
-          <w:t>der drei Möglichkeite</w:t>
-        </w:r>
-      </w:ins>
-      <w:ins w:id="80" w:author="Anni" w:date="2017-01-10T18:42:00Z">
-        <w:r>
-          <w:t>n, gelangt der User in die Einstellungen.</w:t>
-        </w:r>
-      </w:ins>
-      <w:ins w:id="81" w:author="Anni" w:date="2017-01-10T18:43:00Z">
-        <w:r>
-          <w:t xml:space="preserve"> Hier kann er seinen Spielstein </w:t>
-        </w:r>
-      </w:ins>
-      <w:ins w:id="82" w:author="Anni" w:date="2017-01-10T18:45:00Z">
-        <w:r>
-          <w:t xml:space="preserve">gestalten, indem er </w:t>
-        </w:r>
-      </w:ins>
-      <w:ins w:id="83" w:author="Anni" w:date="2017-01-10T18:47:00Z">
-        <w:r>
-          <w:t xml:space="preserve">zwischen 3 verschiedenen </w:t>
-        </w:r>
-      </w:ins>
-      <w:ins w:id="84" w:author="Anni" w:date="2017-01-10T18:48:00Z">
-        <w:r>
-          <w:t>Formen wählt und diesen dann mit einer individuellen Farbe einfärbt.</w:t>
-        </w:r>
-      </w:ins>
-      <w:ins w:id="85" w:author="Anni" w:date="2017-01-10T18:58:00Z">
-        <w:r>
-          <w:t xml:space="preserve"> </w:t>
-        </w:r>
-      </w:ins>
-      <w:ins w:id="86" w:author="Anni" w:date="2017-01-10T18:59:00Z">
-        <w:r>
-          <w:t>Außerdem kann der User ents</w:t>
-        </w:r>
-        <w:r>
-          <w:t>chieden, ob er mit anderen zufälligen Spielern eine Partie spielen oder ob er Freunde zu einer privaten Partei einladen möchte</w:t>
-        </w:r>
-      </w:ins>
-      <w:ins w:id="87" w:author="Anni" w:date="2017-01-10T19:01:00Z">
-        <w:r>
-          <w:t>.</w:t>
-        </w:r>
-      </w:ins>
-      <w:ins w:id="88" w:author="Anni" w:date="2017-01-10T19:04:00Z">
-        <w:r>
-          <w:t xml:space="preserve"> Nun</w:t>
-        </w:r>
-      </w:ins>
-      <w:ins w:id="89" w:author="Anni" w:date="2017-01-10T19:06:00Z">
-        <w:r>
-          <w:t xml:space="preserve"> gelangt der Spieler auf das Spielfeld und kann seine Partie </w:t>
-        </w:r>
-      </w:ins>
-      <w:ins w:id="90" w:author="Anni" w:date="2017-01-10T19:07:00Z">
-        <w:r>
-          <w:t>spielen. Das Spielfeld beinhaltet das Spielbrett</w:t>
-        </w:r>
-      </w:ins>
-      <w:ins w:id="91" w:author="Anni" w:date="2017-01-10T19:09:00Z">
-        <w:r>
-          <w:t xml:space="preserve"> auf dem Spielsteine </w:t>
-        </w:r>
-      </w:ins>
-      <w:ins w:id="92" w:author="Anni" w:date="2017-01-10T19:10:00Z">
-        <w:r>
-          <w:lastRenderedPageBreak/>
-          <w:t>und die Mauerstücke gesetzt werden können.</w:t>
-        </w:r>
-      </w:ins>
-      <w:ins w:id="93" w:author="Anni" w:date="2017-01-10T19:22:00Z">
-        <w:r>
-          <w:t xml:space="preserve"> Außerdem </w:t>
-        </w:r>
-      </w:ins>
-      <w:ins w:id="94" w:author="Anni" w:date="2017-01-10T19:25:00Z">
-        <w:r>
-          <w:t>befinden</w:t>
-        </w:r>
-      </w:ins>
-      <w:ins w:id="95" w:author="Anni" w:date="2017-01-10T19:22:00Z">
-        <w:r>
-          <w:t xml:space="preserve"> </w:t>
-        </w:r>
-      </w:ins>
-      <w:ins w:id="96" w:author="Anni" w:date="2017-01-10T19:23:00Z">
-        <w:r>
-          <w:t>sich hier auch d</w:t>
-        </w:r>
-      </w:ins>
-      <w:ins w:id="97" w:author="Anni" w:date="2017-01-10T19:25:00Z">
-        <w:r>
-          <w:t xml:space="preserve">er Kartenstapel und ein Button, der zu den Optionen führt. </w:t>
-        </w:r>
-      </w:ins>
-      <w:ins w:id="98" w:author="Anni" w:date="2017-01-10T19:46:00Z">
-        <w:r>
-          <w:t>In den Optionen findet der User die Spiel</w:t>
-        </w:r>
-      </w:ins>
-      <w:ins w:id="99" w:author="Anni" w:date="2017-01-10T19:48:00Z">
-        <w:r>
-          <w:t>regeln.</w:t>
-        </w:r>
-      </w:ins>
-      <w:ins w:id="100" w:author="Anni" w:date="2017-01-10T19:49:00Z">
-        <w:r>
-          <w:t xml:space="preserve"> </w:t>
-        </w:r>
-      </w:ins>
-      <w:bookmarkStart w:id="101" w:name="_GoBack"/>
-      <w:bookmarkEnd w:id="101"/>
-    </w:p>
-    <w:p>
-      <w:pPr>
-        <w:pStyle w:val="berschrift1"/>
-        <w:rPr>
-          <w:ins w:id="102" w:author="Anni" w:date="2017-01-04T10:54:00Z"/>
-        </w:rPr>
-        <w:pPrChange w:id="103" w:author="Anni" w:date="2017-01-04T10:36:00Z">
-          <w:pPr/>
-        </w:pPrChange>
-      </w:pPr>
-      <w:commentRangeStart w:id="104"/>
+      <w:commentRangeStart w:id="101"/>
       <w:r>
         <w:t>Systemarchitektur</w:t>
       </w:r>
-      <w:commentRangeEnd w:id="104"/>
+      <w:commentRangeEnd w:id="101"/>
       <w:r>
         <w:rPr>
           <w:rStyle w:val="Kommentarzeichen"/>
         </w:rPr>
-        <w:commentReference w:id="104"/>
+        <w:commentReference w:id="101"/>
       </w:r>
     </w:p>
     <w:p>
@@ -617,11 +605,11 @@
           <w:ilvl w:val="0"/>
           <w:numId w:val="1"/>
         </w:numPr>
-        <w:pPrChange w:id="105" w:author="Anni" w:date="2017-01-04T10:54:00Z">
+        <w:pPrChange w:id="102" w:author="Anni" w:date="2017-01-04T10:54:00Z">
           <w:pPr/>
         </w:pPrChange>
       </w:pPr>
-      <w:ins w:id="106" w:author="Anni" w:date="2017-01-04T10:54:00Z">
+      <w:ins w:id="103" w:author="Anni" w:date="2017-01-04T10:54:00Z">
         <w:r>
           <w:t>PHP und HTML</w:t>
         </w:r>
@@ -630,16 +618,41 @@
     <w:p>
       <w:pPr>
         <w:pStyle w:val="berschrift1"/>
+        <w:pPrChange w:id="104" w:author="Anni" w:date="2017-01-04T10:36:00Z">
+          <w:pPr/>
+        </w:pPrChange>
+      </w:pPr>
+      <w:r>
+        <w:t xml:space="preserve">[Detailliertere Beschreibung eines technischen </w:t>
+      </w:r>
+      <w:commentRangeStart w:id="105"/>
+      <w:r>
+        <w:t>Aspektes</w:t>
+      </w:r>
+      <w:commentRangeEnd w:id="105"/>
+      <w:r>
+        <w:rPr>
+          <w:rStyle w:val="Kommentarzeichen"/>
+        </w:rPr>
+        <w:commentReference w:id="105"/>
+      </w:r>
+      <w:r>
+        <w:t>]</w:t>
+      </w:r>
+    </w:p>
+    <w:p>
+      <w:pPr>
+        <w:pStyle w:val="berschrift1"/>
+        <w:rPr>
+          <w:ins w:id="106" w:author="Anni" w:date="2017-01-04T10:54:00Z"/>
+        </w:rPr>
         <w:pPrChange w:id="107" w:author="Anni" w:date="2017-01-04T10:36:00Z">
           <w:pPr/>
         </w:pPrChange>
       </w:pPr>
-      <w:r>
-        <w:t xml:space="preserve">[Detailliertere Beschreibung eines technischen </w:t>
-      </w:r>
       <w:commentRangeStart w:id="108"/>
       <w:r>
-        <w:t>Aspektes</w:t>
+        <w:t>Projektauswertung</w:t>
       </w:r>
       <w:commentRangeEnd w:id="108"/>
       <w:r>
@@ -647,31 +660,6 @@
           <w:rStyle w:val="Kommentarzeichen"/>
         </w:rPr>
         <w:commentReference w:id="108"/>
-      </w:r>
-      <w:r>
-        <w:t>]</w:t>
-      </w:r>
-    </w:p>
-    <w:p>
-      <w:pPr>
-        <w:pStyle w:val="berschrift1"/>
-        <w:rPr>
-          <w:ins w:id="109" w:author="Anni" w:date="2017-01-04T10:54:00Z"/>
-        </w:rPr>
-        <w:pPrChange w:id="110" w:author="Anni" w:date="2017-01-04T10:36:00Z">
-          <w:pPr/>
-        </w:pPrChange>
-      </w:pPr>
-      <w:commentRangeStart w:id="111"/>
-      <w:r>
-        <w:t>Projektauswertung</w:t>
-      </w:r>
-      <w:commentRangeEnd w:id="111"/>
-      <w:r>
-        <w:rPr>
-          <w:rStyle w:val="Kommentarzeichen"/>
-        </w:rPr>
-        <w:commentReference w:id="111"/>
       </w:r>
     </w:p>
     <w:p>
@@ -682,13 +670,13 @@
           <w:numId w:val="1"/>
         </w:numPr>
         <w:rPr>
-          <w:ins w:id="112" w:author="Anni" w:date="2017-01-09T15:53:00Z"/>
-        </w:rPr>
-        <w:pPrChange w:id="113" w:author="Anni" w:date="2017-01-04T10:54:00Z">
+          <w:ins w:id="109" w:author="Anni" w:date="2017-01-10T23:11:00Z"/>
+        </w:rPr>
+        <w:pPrChange w:id="110" w:author="Anni" w:date="2017-01-04T10:54:00Z">
           <w:pPr/>
         </w:pPrChange>
       </w:pPr>
-      <w:ins w:id="114" w:author="Anni" w:date="2017-01-04T10:54:00Z">
+      <w:ins w:id="111" w:author="Anni" w:date="2017-01-04T10:54:00Z">
         <w:r>
           <w:t>Fazit</w:t>
         </w:r>
@@ -702,42 +690,64 @@
           <w:numId w:val="1"/>
         </w:numPr>
         <w:rPr>
-          <w:ins w:id="115" w:author="Anni" w:date="2017-01-09T15:20:00Z"/>
-        </w:rPr>
-        <w:pPrChange w:id="116" w:author="Anni" w:date="2017-01-04T10:54:00Z">
+          <w:ins w:id="112" w:author="Anni" w:date="2017-01-09T15:53:00Z"/>
+        </w:rPr>
+        <w:pPrChange w:id="113" w:author="Anni" w:date="2017-01-04T10:54:00Z">
           <w:pPr/>
         </w:pPrChange>
       </w:pPr>
-      <w:ins w:id="117" w:author="Anni" w:date="2017-01-09T15:53:00Z">
-        <w:r>
-          <w:t xml:space="preserve">Arbeiten mit </w:t>
-        </w:r>
-        <w:proofErr w:type="spellStart"/>
-        <w:r>
-          <w:t>Github</w:t>
-        </w:r>
-        <w:proofErr w:type="spellEnd"/>
-        <w:r>
-          <w:t xml:space="preserve"> und Atom (Entwicklungsumgebung</w:t>
-        </w:r>
-      </w:ins>
-      <w:ins w:id="118" w:author="Anni" w:date="2017-01-09T15:54:00Z">
-        <w:r>
-          <w:t>)</w:t>
-        </w:r>
-      </w:ins>
-    </w:p>
-    <w:p>
-      <w:pPr>
-        <w:pStyle w:val="berschrift1"/>
-        <w:rPr>
-          <w:ins w:id="119" w:author="Anni" w:date="2017-01-09T15:20:00Z"/>
-        </w:rPr>
-        <w:pPrChange w:id="120" w:author="Anni" w:date="2017-01-09T15:20:00Z">
+      <w:ins w:id="114" w:author="Anni" w:date="2017-01-10T23:11:00Z">
+        <w:r>
+          <w:t>(Entstehungsgeschichte)</w:t>
+        </w:r>
+      </w:ins>
+      <w:bookmarkStart w:id="115" w:name="_GoBack"/>
+      <w:bookmarkEnd w:id="115"/>
+    </w:p>
+    <w:p>
+      <w:pPr>
+        <w:pStyle w:val="Listenabsatz"/>
+        <w:numPr>
+          <w:ilvl w:val="0"/>
+          <w:numId w:val="1"/>
+        </w:numPr>
+        <w:rPr>
+          <w:ins w:id="116" w:author="Anni" w:date="2017-01-09T15:20:00Z"/>
+        </w:rPr>
+        <w:pPrChange w:id="117" w:author="Anni" w:date="2017-01-04T10:54:00Z">
           <w:pPr/>
         </w:pPrChange>
       </w:pPr>
-      <w:ins w:id="121" w:author="Anni" w:date="2017-01-09T15:20:00Z">
+      <w:ins w:id="118" w:author="Anni" w:date="2017-01-09T15:53:00Z">
+        <w:r>
+          <w:t xml:space="preserve">Arbeiten mit </w:t>
+        </w:r>
+        <w:proofErr w:type="spellStart"/>
+        <w:r>
+          <w:t>Github</w:t>
+        </w:r>
+        <w:proofErr w:type="spellEnd"/>
+        <w:r>
+          <w:t xml:space="preserve"> und Atom (Entwicklungsumgebung</w:t>
+        </w:r>
+      </w:ins>
+      <w:ins w:id="119" w:author="Anni" w:date="2017-01-09T15:54:00Z">
+        <w:r>
+          <w:t>)</w:t>
+        </w:r>
+      </w:ins>
+    </w:p>
+    <w:p>
+      <w:pPr>
+        <w:pStyle w:val="berschrift1"/>
+        <w:rPr>
+          <w:ins w:id="120" w:author="Anni" w:date="2017-01-09T15:20:00Z"/>
+        </w:rPr>
+        <w:pPrChange w:id="121" w:author="Anni" w:date="2017-01-09T15:20:00Z">
+          <w:pPr/>
+        </w:pPrChange>
+      </w:pPr>
+      <w:ins w:id="122" w:author="Anni" w:date="2017-01-09T15:20:00Z">
         <w:r>
           <w:t>Quellen</w:t>
         </w:r>
@@ -746,10 +756,10 @@
     <w:p>
       <w:pPr>
         <w:rPr>
-          <w:ins w:id="122" w:author="Anni" w:date="2017-01-09T15:20:00Z"/>
-        </w:rPr>
-      </w:pPr>
-      <w:ins w:id="123" w:author="Anni" w:date="2017-01-09T15:20:00Z">
+          <w:ins w:id="123" w:author="Anni" w:date="2017-01-09T15:20:00Z"/>
+        </w:rPr>
+      </w:pPr>
+      <w:ins w:id="124" w:author="Anni" w:date="2017-01-09T15:20:00Z">
         <w:r>
           <w:fldChar w:fldCharType="begin"/>
         </w:r>
@@ -970,7 +980,7 @@
       </w:pPr>
     </w:p>
   </w:comment>
-  <w:comment w:id="104" w:author="Anni" w:date="2017-01-04T10:35:00Z" w:initials="A">
+  <w:comment w:id="101" w:author="Anni" w:date="2017-01-04T10:35:00Z" w:initials="A">
     <w:p>
       <w:pPr>
         <w:pStyle w:val="Default"/>
@@ -1021,7 +1031,7 @@
       </w:pPr>
     </w:p>
   </w:comment>
-  <w:comment w:id="108" w:author="Anni" w:date="2017-01-09T14:37:00Z" w:initials="A">
+  <w:comment w:id="105" w:author="Anni" w:date="2017-01-09T14:37:00Z" w:initials="A">
     <w:p>
       <w:pPr>
         <w:pStyle w:val="Default"/>
@@ -1059,7 +1069,7 @@
       </w:pPr>
     </w:p>
   </w:comment>
-  <w:comment w:id="111" w:author="Anni" w:date="2017-01-04T10:35:00Z" w:initials="A">
+  <w:comment w:id="108" w:author="Anni" w:date="2017-01-04T10:35:00Z" w:initials="A">
     <w:p>
       <w:pPr>
         <w:pStyle w:val="Default"/>
@@ -2427,7 +2437,7 @@
 </file>
 
 <file path=customXml/itemProps1.xml><?xml version="1.0" encoding="utf-8"?>
-<ds:datastoreItem xmlns:ds="http://schemas.openxmlformats.org/officeDocument/2006/customXml" ds:itemID="{472B3F0B-CB7B-42F8-9CE2-88F232EBED3C}">
+<ds:datastoreItem xmlns:ds="http://schemas.openxmlformats.org/officeDocument/2006/customXml" ds:itemID="{CC42A8B0-ACCA-4E1C-BAAE-E3974F5B18F9}">
   <ds:schemaRefs>
     <ds:schemaRef ds:uri="http://schemas.openxmlformats.org/officeDocument/2006/bibliography"/>
   </ds:schemaRefs>

</xml_diff>

<commit_message>
Das rote ist deine Aufgabe
</commit_message>
<xml_diff>
--- a/Dokumentation/Projektdokumentation Dame 2.docx
+++ b/Dokumentation/Projektdokumentation Dame 2.docx
@@ -27,196 +27,262 @@
     <w:p>
       <w:pPr>
         <w:rPr>
-          <w:ins w:id="2" w:author="Anni" w:date="2017-01-09T14:31:00Z"/>
-        </w:rPr>
-      </w:pPr>
-      <w:ins w:id="3" w:author="Anni" w:date="2017-01-09T14:31:00Z">
-        <w:r>
-          <w:t xml:space="preserve">Dame 2.0 ist die Erweiterung des klassischen Dame Brettspiels. Hierbei spielen bis zu 6 Spieler auf einem wabenähnlichen Spielfeld gegeneinander. </w:t>
-        </w:r>
-      </w:ins>
-      <w:ins w:id="4" w:author="Anni" w:date="2017-01-09T14:32:00Z">
-        <w:r>
-          <w:t xml:space="preserve">Wie auch beim Dame Brettspiel </w:t>
-        </w:r>
-      </w:ins>
-      <w:ins w:id="5" w:author="Anni" w:date="2017-01-10T17:23:00Z">
-        <w:r>
-          <w:t xml:space="preserve">zieht der Spieler vorwärts, überspringt und schlägt dabei andere Spielsteine und erhält eine Dame, wenn er </w:t>
-        </w:r>
-      </w:ins>
-      <w:ins w:id="6" w:author="Anni" w:date="2017-01-10T17:24:00Z">
-        <w:r>
-          <w:t xml:space="preserve">am </w:t>
-        </w:r>
-      </w:ins>
-      <w:ins w:id="7" w:author="Anni" w:date="2017-01-10T17:23:00Z">
-        <w:r>
-          <w:t>anderen Spielfeld</w:t>
-        </w:r>
-      </w:ins>
-      <w:ins w:id="8" w:author="Anni" w:date="2017-01-10T17:24:00Z">
-        <w:r>
-          <w:t>rand angekommen ist</w:t>
-        </w:r>
-      </w:ins>
-      <w:ins w:id="9" w:author="Anni" w:date="2017-01-09T14:32:00Z">
-        <w:r>
-          <w:t xml:space="preserve">. </w:t>
-        </w:r>
-      </w:ins>
-      <w:ins w:id="10" w:author="Anni" w:date="2017-01-09T14:34:00Z">
-        <w:r>
-          <w:t>Hinzu kommt eine Anzahl von Spielkarten, welche das Spiel noch spannender machen sollen. S</w:t>
-        </w:r>
-      </w:ins>
-      <w:ins w:id="11" w:author="Anni" w:date="2017-01-09T14:35:00Z">
-        <w:r>
-          <w:t>ie enthalten Anweisungen, die sogenannte</w:t>
-        </w:r>
-      </w:ins>
-      <w:ins w:id="12" w:author="Anni" w:date="2017-01-09T14:36:00Z">
-        <w:r>
-          <w:t>n</w:t>
-        </w:r>
-      </w:ins>
-      <w:ins w:id="13" w:author="Anni" w:date="2017-01-09T14:35:00Z">
-        <w:r>
-          <w:t xml:space="preserve"> Mauern auf</w:t>
-        </w:r>
-      </w:ins>
-      <w:ins w:id="14" w:author="Anni" w:date="2017-01-10T17:25:00Z">
-        <w:r>
-          <w:t>zu</w:t>
-        </w:r>
-      </w:ins>
-      <w:ins w:id="15" w:author="Anni" w:date="2017-01-09T14:35:00Z">
-        <w:r>
-          <w:t xml:space="preserve">bauen, </w:t>
-        </w:r>
-      </w:ins>
-      <w:ins w:id="16" w:author="Anni" w:date="2017-01-10T17:25:00Z">
-        <w:r>
-          <w:t xml:space="preserve">zu </w:t>
-        </w:r>
-      </w:ins>
-      <w:ins w:id="17" w:author="Anni" w:date="2017-01-09T14:35:00Z">
-        <w:r>
-          <w:t>verschieben oder ab</w:t>
-        </w:r>
-      </w:ins>
-      <w:ins w:id="18" w:author="Anni" w:date="2017-01-10T17:25:00Z">
-        <w:r>
-          <w:t>zu</w:t>
-        </w:r>
-      </w:ins>
-      <w:ins w:id="19" w:author="Anni" w:date="2017-01-09T14:35:00Z">
-        <w:r>
-          <w:t>reißen.</w:t>
-        </w:r>
-      </w:ins>
-      <w:ins w:id="20" w:author="Anni" w:date="2017-01-09T14:36:00Z">
-        <w:r>
-          <w:t xml:space="preserve"> Der Spieler, der als letztes noch Spielsteine auf dem Feld hat ist der Gewinner.</w:t>
-        </w:r>
-      </w:ins>
-    </w:p>
-    <w:p>
-      <w:pPr>
-        <w:pStyle w:val="berschrift1"/>
-        <w:rPr>
-          <w:ins w:id="21" w:author="Anni" w:date="2017-01-09T14:29:00Z"/>
-        </w:rPr>
-        <w:pPrChange w:id="22" w:author="Anni" w:date="2017-01-04T10:36:00Z">
+          <w:ins w:id="2" w:author="Anni" w:date="2017-01-11T21:32:00Z"/>
+          <w:u w:val="single"/>
+          <w:rPrChange w:id="3" w:author="Anni" w:date="2017-01-11T21:35:00Z">
+            <w:rPr>
+              <w:ins w:id="4" w:author="Anni" w:date="2017-01-11T21:32:00Z"/>
+            </w:rPr>
+          </w:rPrChange>
+        </w:rPr>
+        <w:pPrChange w:id="5" w:author="Anni" w:date="2017-01-11T21:35:00Z">
           <w:pPr/>
         </w:pPrChange>
       </w:pPr>
-      <w:commentRangeStart w:id="23"/>
-      <w:r>
-        <w:t>Aufgabenbeschreibung</w:t>
-      </w:r>
-      <w:commentRangeEnd w:id="23"/>
-      <w:r>
-        <w:rPr>
-          <w:rStyle w:val="Kommentarzeichen"/>
-        </w:rPr>
-        <w:commentReference w:id="23"/>
-      </w:r>
-    </w:p>
-    <w:p>
-      <w:pPr>
-        <w:pStyle w:val="berschrift2"/>
-        <w:rPr>
-          <w:ins w:id="24" w:author="Anni" w:date="2017-01-10T17:26:00Z"/>
-        </w:rPr>
-        <w:pPrChange w:id="25" w:author="Anni" w:date="2017-01-10T17:26:00Z">
+      <w:ins w:id="6" w:author="Anni" w:date="2017-01-11T21:32:00Z">
+        <w:r>
+          <w:rPr>
+            <w:u w:val="single"/>
+            <w:rPrChange w:id="7" w:author="Anni" w:date="2017-01-11T21:35:00Z">
+              <w:rPr/>
+            </w:rPrChange>
+          </w:rPr>
+          <w:t xml:space="preserve">Projekt A von Annika Bode und Jan </w:t>
+        </w:r>
+        <w:proofErr w:type="spellStart"/>
+        <w:r>
+          <w:rPr>
+            <w:u w:val="single"/>
+            <w:rPrChange w:id="8" w:author="Anni" w:date="2017-01-11T21:35:00Z">
+              <w:rPr/>
+            </w:rPrChange>
+          </w:rPr>
+          <w:t>Ryklikas</w:t>
+        </w:r>
+        <w:proofErr w:type="spellEnd"/>
+        <w:r>
+          <w:rPr>
+            <w:u w:val="single"/>
+            <w:rPrChange w:id="9" w:author="Anni" w:date="2017-01-11T21:35:00Z">
+              <w:rPr/>
+            </w:rPrChange>
+          </w:rPr>
+          <w:t xml:space="preserve">, </w:t>
+        </w:r>
+        <w:proofErr w:type="spellStart"/>
+        <w:r>
+          <w:rPr>
+            <w:u w:val="single"/>
+            <w:rPrChange w:id="10" w:author="Anni" w:date="2017-01-11T21:35:00Z">
+              <w:rPr/>
+            </w:rPrChange>
+          </w:rPr>
+          <w:t>WiSe</w:t>
+        </w:r>
+        <w:proofErr w:type="spellEnd"/>
+        <w:r>
+          <w:rPr>
+            <w:u w:val="single"/>
+            <w:rPrChange w:id="11" w:author="Anni" w:date="2017-01-11T21:35:00Z">
+              <w:rPr/>
+            </w:rPrChange>
+          </w:rPr>
+          <w:t xml:space="preserve"> 2016/2017, </w:t>
+        </w:r>
+      </w:ins>
+      <w:ins w:id="12" w:author="Anni" w:date="2017-01-11T21:33:00Z">
+        <w:r>
+          <w:rPr>
+            <w:u w:val="single"/>
+            <w:rPrChange w:id="13" w:author="Anni" w:date="2017-01-11T21:35:00Z">
+              <w:rPr/>
+            </w:rPrChange>
+          </w:rPr>
+          <w:t>Herr</w:t>
+        </w:r>
+      </w:ins>
+      <w:ins w:id="14" w:author="Anni" w:date="2017-01-11T21:32:00Z">
+        <w:r>
+          <w:rPr>
+            <w:u w:val="single"/>
+            <w:rPrChange w:id="15" w:author="Anni" w:date="2017-01-11T21:35:00Z">
+              <w:rPr/>
+            </w:rPrChange>
+          </w:rPr>
+          <w:t xml:space="preserve"> Alpers und </w:t>
+        </w:r>
+      </w:ins>
+      <w:ins w:id="16" w:author="Anni" w:date="2017-01-11T21:33:00Z">
+        <w:r>
+          <w:rPr>
+            <w:u w:val="single"/>
+            <w:rPrChange w:id="17" w:author="Anni" w:date="2017-01-11T21:35:00Z">
+              <w:rPr/>
+            </w:rPrChange>
+          </w:rPr>
+          <w:t>Professor</w:t>
+        </w:r>
+      </w:ins>
+      <w:ins w:id="18" w:author="Anni" w:date="2017-01-11T21:32:00Z">
+        <w:r>
+          <w:rPr>
+            <w:u w:val="single"/>
+            <w:rPrChange w:id="19" w:author="Anni" w:date="2017-01-11T21:35:00Z">
+              <w:rPr/>
+            </w:rPrChange>
+          </w:rPr>
+          <w:t xml:space="preserve"> </w:t>
+        </w:r>
+        <w:proofErr w:type="spellStart"/>
+        <w:r>
+          <w:rPr>
+            <w:u w:val="single"/>
+            <w:rPrChange w:id="20" w:author="Anni" w:date="2017-01-11T21:35:00Z">
+              <w:rPr/>
+            </w:rPrChange>
+          </w:rPr>
+          <w:t>Plaß</w:t>
+        </w:r>
+        <w:proofErr w:type="spellEnd"/>
+      </w:ins>
+    </w:p>
+    <w:p>
+      <w:pPr>
+        <w:rPr>
+          <w:ins w:id="21" w:author="Anni" w:date="2017-01-09T14:31:00Z"/>
+        </w:rPr>
+      </w:pPr>
+      <w:ins w:id="22" w:author="Anni" w:date="2017-01-09T14:31:00Z">
+        <w:r>
+          <w:t xml:space="preserve">Dame 2.0 ist die Erweiterung des klassischen Dame Brettspiels. Hierbei spielen bis zu 6 Spieler auf einem wabenähnlichen Spielfeld gegeneinander. </w:t>
+        </w:r>
+      </w:ins>
+      <w:ins w:id="23" w:author="Anni" w:date="2017-01-09T14:32:00Z">
+        <w:r>
+          <w:t xml:space="preserve">Wie auch beim Dame Brettspiel </w:t>
+        </w:r>
+      </w:ins>
+      <w:ins w:id="24" w:author="Anni" w:date="2017-01-10T17:23:00Z">
+        <w:r>
+          <w:t xml:space="preserve">zieht der Spieler vorwärts, überspringt und schlägt dabei andere Spielsteine und erhält eine Dame, wenn er </w:t>
+        </w:r>
+      </w:ins>
+      <w:ins w:id="25" w:author="Anni" w:date="2017-01-10T17:24:00Z">
+        <w:r>
+          <w:t xml:space="preserve">am </w:t>
+        </w:r>
+      </w:ins>
+      <w:ins w:id="26" w:author="Anni" w:date="2017-01-10T17:23:00Z">
+        <w:r>
+          <w:t>anderen Spielfeld</w:t>
+        </w:r>
+      </w:ins>
+      <w:ins w:id="27" w:author="Anni" w:date="2017-01-10T17:24:00Z">
+        <w:r>
+          <w:t>rand angekommen ist</w:t>
+        </w:r>
+      </w:ins>
+      <w:ins w:id="28" w:author="Anni" w:date="2017-01-09T14:32:00Z">
+        <w:r>
+          <w:t xml:space="preserve">. </w:t>
+        </w:r>
+      </w:ins>
+      <w:ins w:id="29" w:author="Anni" w:date="2017-01-09T14:34:00Z">
+        <w:r>
+          <w:t>Hinzu kommt eine Anzahl von Spielkarten, welche das Spiel noch spannender machen sollen. S</w:t>
+        </w:r>
+      </w:ins>
+      <w:ins w:id="30" w:author="Anni" w:date="2017-01-09T14:35:00Z">
+        <w:r>
+          <w:t>ie enthalten Anweisungen, die sogenannte</w:t>
+        </w:r>
+      </w:ins>
+      <w:ins w:id="31" w:author="Anni" w:date="2017-01-09T14:36:00Z">
+        <w:r>
+          <w:t>n</w:t>
+        </w:r>
+      </w:ins>
+      <w:ins w:id="32" w:author="Anni" w:date="2017-01-09T14:35:00Z">
+        <w:r>
+          <w:t xml:space="preserve"> Mauern auf</w:t>
+        </w:r>
+      </w:ins>
+      <w:ins w:id="33" w:author="Anni" w:date="2017-01-10T17:25:00Z">
+        <w:r>
+          <w:t>zu</w:t>
+        </w:r>
+      </w:ins>
+      <w:ins w:id="34" w:author="Anni" w:date="2017-01-09T14:35:00Z">
+        <w:r>
+          <w:t xml:space="preserve">bauen, </w:t>
+        </w:r>
+      </w:ins>
+      <w:ins w:id="35" w:author="Anni" w:date="2017-01-10T17:25:00Z">
+        <w:r>
+          <w:t xml:space="preserve">zu </w:t>
+        </w:r>
+      </w:ins>
+      <w:ins w:id="36" w:author="Anni" w:date="2017-01-09T14:35:00Z">
+        <w:r>
+          <w:t>verschieben oder ab</w:t>
+        </w:r>
+      </w:ins>
+      <w:ins w:id="37" w:author="Anni" w:date="2017-01-10T17:25:00Z">
+        <w:r>
+          <w:t>zu</w:t>
+        </w:r>
+      </w:ins>
+      <w:ins w:id="38" w:author="Anni" w:date="2017-01-09T14:35:00Z">
+        <w:r>
+          <w:t>reißen.</w:t>
+        </w:r>
+      </w:ins>
+      <w:ins w:id="39" w:author="Anni" w:date="2017-01-09T14:36:00Z">
+        <w:r>
+          <w:t xml:space="preserve"> Der Spieler, der als letztes noch Spielsteine auf dem Feld hat ist der Gewinner.</w:t>
+        </w:r>
+      </w:ins>
+    </w:p>
+    <w:p>
+      <w:pPr>
+        <w:pStyle w:val="berschrift1"/>
+        <w:rPr>
+          <w:ins w:id="40" w:author="Anni" w:date="2017-01-09T14:29:00Z"/>
+        </w:rPr>
+        <w:pPrChange w:id="41" w:author="Anni" w:date="2017-01-04T10:36:00Z">
           <w:pPr/>
         </w:pPrChange>
       </w:pPr>
-      <w:ins w:id="26" w:author="Anni" w:date="2017-01-09T14:38:00Z">
-        <w:r>
-          <w:t>Account</w:t>
-        </w:r>
-      </w:ins>
-      <w:ins w:id="27" w:author="Anni" w:date="2017-01-10T17:26:00Z">
-        <w:r>
-          <w:t>erstellung</w:t>
-        </w:r>
-      </w:ins>
+      <w:commentRangeStart w:id="42"/>
+      <w:r>
+        <w:t>Aufgabenbeschreibung</w:t>
+      </w:r>
+      <w:commentRangeEnd w:id="42"/>
+      <w:r>
+        <w:rPr>
+          <w:rStyle w:val="Kommentarzeichen"/>
+        </w:rPr>
+        <w:commentReference w:id="42"/>
+      </w:r>
     </w:p>
     <w:p>
       <w:pPr>
         <w:pStyle w:val="berschrift2"/>
         <w:rPr>
-          <w:del w:id="28" w:author="Anni" w:date="2017-01-09T14:31:00Z"/>
-        </w:rPr>
-        <w:pPrChange w:id="29" w:author="Anni" w:date="2017-01-09T14:38:00Z">
+          <w:ins w:id="43" w:author="Anni" w:date="2017-01-10T17:26:00Z"/>
+        </w:rPr>
+        <w:pPrChange w:id="44" w:author="Anni" w:date="2017-01-10T17:26:00Z">
           <w:pPr/>
         </w:pPrChange>
       </w:pPr>
-    </w:p>
-    <w:p>
-      <w:pPr>
-        <w:rPr>
-          <w:ins w:id="30" w:author="Anni" w:date="2017-01-09T14:38:00Z"/>
-        </w:rPr>
-      </w:pPr>
-      <w:ins w:id="31" w:author="Anni" w:date="2017-01-09T14:38:00Z">
-        <w:r>
-          <w:t xml:space="preserve">Der User kann einen Account erstellen, womit er spielen kann. </w:t>
-        </w:r>
-      </w:ins>
-      <w:ins w:id="32" w:author="Anni" w:date="2017-01-09T14:39:00Z">
-        <w:r>
-          <w:t xml:space="preserve">Dies bietet den Vorteil, dass er </w:t>
-        </w:r>
-      </w:ins>
-      <w:ins w:id="33" w:author="Anni" w:date="2017-01-09T14:40:00Z">
-        <w:r>
-          <w:t xml:space="preserve">seine Spielstatistiken speichern und diese bei Bedarf auswerten kann. Die Erstellung eines Accounts ist aber nicht zwingend notwendig. Man kann auch als Gast das Spiel nutzen. </w:t>
-        </w:r>
-      </w:ins>
-      <w:ins w:id="34" w:author="Anni" w:date="2017-01-09T14:41:00Z">
-        <w:r>
-          <w:t>Hierzu muss der User nur einen Usernamen wählen und kann losspielen.</w:t>
-        </w:r>
-        <w:r>
-          <w:t xml:space="preserve"> Nach dem Login als Gast oder als User </w:t>
-        </w:r>
-      </w:ins>
-      <w:ins w:id="35" w:author="Anni" w:date="2017-01-09T14:42:00Z">
-        <w:r>
-          <w:t>kann</w:t>
-        </w:r>
-      </w:ins>
-      <w:ins w:id="36" w:author="Anni" w:date="2017-01-09T14:41:00Z">
-        <w:r>
-          <w:t xml:space="preserve"> ein Spielstein generiert und</w:t>
-        </w:r>
-      </w:ins>
-      <w:ins w:id="37" w:author="Anni" w:date="2017-01-09T14:42:00Z">
-        <w:r>
-          <w:t xml:space="preserve"> Mitspieler eingeladen werden.</w:t>
+      <w:ins w:id="45" w:author="Anni" w:date="2017-01-09T14:38:00Z">
+        <w:r>
+          <w:t>Account</w:t>
+        </w:r>
+      </w:ins>
+      <w:ins w:id="46" w:author="Anni" w:date="2017-01-10T17:26:00Z">
+        <w:r>
+          <w:t>erstellung</w:t>
         </w:r>
       </w:ins>
     </w:p>
@@ -224,37 +290,55 @@
       <w:pPr>
         <w:pStyle w:val="berschrift2"/>
         <w:rPr>
-          <w:ins w:id="38" w:author="Anni" w:date="2017-01-09T14:43:00Z"/>
-        </w:rPr>
-        <w:pPrChange w:id="39" w:author="Anni" w:date="2017-01-09T14:38:00Z">
+          <w:del w:id="47" w:author="Anni" w:date="2017-01-09T14:31:00Z"/>
+        </w:rPr>
+        <w:pPrChange w:id="48" w:author="Anni" w:date="2017-01-09T14:38:00Z">
           <w:pPr/>
         </w:pPrChange>
       </w:pPr>
-      <w:ins w:id="40" w:author="Anni" w:date="2017-01-09T14:38:00Z">
-        <w:r>
-          <w:t>Spiel</w:t>
-        </w:r>
-      </w:ins>
-      <w:ins w:id="41" w:author="Anni" w:date="2017-01-09T14:43:00Z">
-        <w:r>
-          <w:t>feld</w:t>
-        </w:r>
-      </w:ins>
-    </w:p>
-    <w:p>
-      <w:pPr>
-        <w:rPr>
-          <w:ins w:id="42" w:author="Anni" w:date="2017-01-09T14:38:00Z"/>
-        </w:rPr>
-      </w:pPr>
-      <w:ins w:id="43" w:author="Anni" w:date="2017-01-09T14:43:00Z">
-        <w:r>
-          <w:t xml:space="preserve">Das Spielfeld besteht aus dem 6-eckigen Spielbrett, den Kartenstapeln und der Spielanweisung für den Spieler. </w:t>
-        </w:r>
-      </w:ins>
-      <w:ins w:id="44" w:author="Anni" w:date="2017-01-09T14:44:00Z">
-        <w:r>
-          <w:t xml:space="preserve">Hier werden die unterschiedlichsten Informationen der einzelnen Komponenten zusammengetragen und ausgegeben. </w:t>
+    </w:p>
+    <w:p>
+      <w:pPr>
+        <w:rPr>
+          <w:ins w:id="49" w:author="Anni" w:date="2017-01-09T14:38:00Z"/>
+        </w:rPr>
+      </w:pPr>
+      <w:ins w:id="50" w:author="Anni" w:date="2017-01-09T14:38:00Z">
+        <w:r>
+          <w:t xml:space="preserve">Der User kann einen Account erstellen, womit er spielen kann. </w:t>
+        </w:r>
+      </w:ins>
+      <w:ins w:id="51" w:author="Anni" w:date="2017-01-09T14:39:00Z">
+        <w:r>
+          <w:t xml:space="preserve">Dies bietet den Vorteil, dass er </w:t>
+        </w:r>
+      </w:ins>
+      <w:ins w:id="52" w:author="Anni" w:date="2017-01-09T14:40:00Z">
+        <w:r>
+          <w:t xml:space="preserve">seine Spielstatistiken speichern und diese bei Bedarf auswerten kann. Die Erstellung eines Accounts ist aber nicht zwingend notwendig. Man kann auch als Gast das Spiel nutzen. </w:t>
+        </w:r>
+      </w:ins>
+      <w:ins w:id="53" w:author="Anni" w:date="2017-01-09T14:41:00Z">
+        <w:r>
+          <w:t>Hierzu muss der User nur einen Usernamen wählen und kann losspielen.</w:t>
+        </w:r>
+        <w:r>
+          <w:t xml:space="preserve"> Nach dem Login als Gast oder als User </w:t>
+        </w:r>
+      </w:ins>
+      <w:ins w:id="54" w:author="Anni" w:date="2017-01-09T14:42:00Z">
+        <w:r>
+          <w:t>kann</w:t>
+        </w:r>
+      </w:ins>
+      <w:ins w:id="55" w:author="Anni" w:date="2017-01-09T14:41:00Z">
+        <w:r>
+          <w:t xml:space="preserve"> ein Spielstein generiert und</w:t>
+        </w:r>
+      </w:ins>
+      <w:ins w:id="56" w:author="Anni" w:date="2017-01-09T14:42:00Z">
+        <w:r>
+          <w:t xml:space="preserve"> Mitspieler eingeladen werden.</w:t>
         </w:r>
       </w:ins>
     </w:p>
@@ -262,15 +346,134 @@
       <w:pPr>
         <w:pStyle w:val="berschrift2"/>
         <w:rPr>
-          <w:ins w:id="45" w:author="Anni" w:date="2017-01-09T14:38:00Z"/>
-        </w:rPr>
-        <w:pPrChange w:id="46" w:author="Anni" w:date="2017-01-09T14:38:00Z">
+          <w:ins w:id="57" w:author="Anni" w:date="2017-01-09T14:43:00Z"/>
+        </w:rPr>
+        <w:pPrChange w:id="58" w:author="Anni" w:date="2017-01-09T14:38:00Z">
           <w:pPr/>
         </w:pPrChange>
       </w:pPr>
-      <w:ins w:id="47" w:author="Anni" w:date="2017-01-09T14:38:00Z">
-        <w:r>
-          <w:t>Statistik</w:t>
+      <w:ins w:id="59" w:author="Anni" w:date="2017-01-09T14:38:00Z">
+        <w:r>
+          <w:t>Spiel</w:t>
+        </w:r>
+      </w:ins>
+      <w:ins w:id="60" w:author="Anni" w:date="2017-01-09T14:43:00Z">
+        <w:r>
+          <w:t>feld</w:t>
+        </w:r>
+      </w:ins>
+    </w:p>
+    <w:p>
+      <w:pPr>
+        <w:rPr>
+          <w:ins w:id="61" w:author="Anni" w:date="2017-01-11T21:36:00Z"/>
+        </w:rPr>
+      </w:pPr>
+      <w:ins w:id="62" w:author="Anni" w:date="2017-01-09T14:43:00Z">
+        <w:r>
+          <w:t xml:space="preserve">Das Spielfeld besteht aus dem 6-eckigen Spielbrett, den Kartenstapeln und der Spielanweisung für den Spieler. </w:t>
+        </w:r>
+      </w:ins>
+      <w:ins w:id="63" w:author="Anni" w:date="2017-01-09T14:44:00Z">
+        <w:r>
+          <w:t xml:space="preserve">Hier werden die unterschiedlichsten Informationen der einzelnen Komponenten zusammengetragen und ausgegeben. </w:t>
+        </w:r>
+      </w:ins>
+    </w:p>
+    <w:p>
+      <w:pPr>
+        <w:pStyle w:val="Default"/>
+        <w:rPr>
+          <w:ins w:id="64" w:author="Anni" w:date="2017-01-11T21:44:00Z"/>
+          <w:color w:val="FF0000"/>
+          <w:sz w:val="20"/>
+          <w:szCs w:val="20"/>
+          <w:rPrChange w:id="65" w:author="Anni" w:date="2017-01-11T21:44:00Z">
+            <w:rPr>
+              <w:ins w:id="66" w:author="Anni" w:date="2017-01-11T21:44:00Z"/>
+              <w:sz w:val="20"/>
+              <w:szCs w:val="20"/>
+            </w:rPr>
+          </w:rPrChange>
+        </w:rPr>
+      </w:pPr>
+      <w:ins w:id="67" w:author="Anni" w:date="2017-01-11T21:44:00Z">
+        <w:r>
+          <w:rPr>
+            <w:color w:val="FF0000"/>
+            <w:sz w:val="20"/>
+            <w:szCs w:val="20"/>
+            <w:rPrChange w:id="68" w:author="Anni" w:date="2017-01-11T21:44:00Z">
+              <w:rPr>
+                <w:sz w:val="20"/>
+                <w:szCs w:val="20"/>
+              </w:rPr>
+            </w:rPrChange>
+          </w:rPr>
+          <w:t xml:space="preserve">Beschreibung der </w:t>
+        </w:r>
+        <w:r>
+          <w:rPr>
+            <w:b/>
+            <w:bCs/>
+            <w:color w:val="FF0000"/>
+            <w:sz w:val="20"/>
+            <w:szCs w:val="20"/>
+            <w:rPrChange w:id="69" w:author="Anni" w:date="2017-01-11T21:44:00Z">
+              <w:rPr>
+                <w:b/>
+                <w:bCs/>
+                <w:sz w:val="20"/>
+                <w:szCs w:val="20"/>
+              </w:rPr>
+            </w:rPrChange>
+          </w:rPr>
+          <w:t>Aufgaben der Software</w:t>
+        </w:r>
+        <w:r>
+          <w:rPr>
+            <w:color w:val="FF0000"/>
+            <w:sz w:val="20"/>
+            <w:szCs w:val="20"/>
+            <w:rPrChange w:id="70" w:author="Anni" w:date="2017-01-11T21:44:00Z">
+              <w:rPr>
+                <w:sz w:val="20"/>
+                <w:szCs w:val="20"/>
+              </w:rPr>
+            </w:rPrChange>
+          </w:rPr>
+          <w:t xml:space="preserve">: Benennen Sie die wichtigsten Aufgaben der Software. Der Leser soll erstmal grob verstehen, wie er die Software einordnen kann. Dazu beschreiben sie die 3-4 wichtigsten Anwendungsfälle, jeden mit ca. 3 Sätzen. </w:t>
+        </w:r>
+      </w:ins>
+    </w:p>
+    <w:p>
+      <w:pPr>
+        <w:rPr>
+          <w:ins w:id="71" w:author="Anni" w:date="2017-01-11T21:44:00Z"/>
+          <w:color w:val="FF0000"/>
+        </w:rPr>
+      </w:pPr>
+    </w:p>
+    <w:p>
+      <w:pPr>
+        <w:rPr>
+          <w:ins w:id="72" w:author="Anni" w:date="2017-01-09T14:38:00Z"/>
+          <w:color w:val="FF0000"/>
+          <w:rPrChange w:id="73" w:author="Anni" w:date="2017-01-11T21:36:00Z">
+            <w:rPr>
+              <w:ins w:id="74" w:author="Anni" w:date="2017-01-09T14:38:00Z"/>
+            </w:rPr>
+          </w:rPrChange>
+        </w:rPr>
+      </w:pPr>
+      <w:bookmarkStart w:id="75" w:name="_GoBack"/>
+      <w:bookmarkEnd w:id="75"/>
+      <w:ins w:id="76" w:author="Anni" w:date="2017-01-11T21:36:00Z">
+        <w:r>
+          <w:rPr>
+            <w:color w:val="FF0000"/>
+          </w:rPr>
+          <w:t>Hier noch was eintragen</w:t>
         </w:r>
       </w:ins>
     </w:p>
@@ -278,22 +481,22 @@
       <w:pPr>
         <w:pStyle w:val="berschrift1"/>
         <w:rPr>
-          <w:ins w:id="48" w:author="Anni" w:date="2017-01-04T10:45:00Z"/>
-        </w:rPr>
-        <w:pPrChange w:id="49" w:author="Anni" w:date="2017-01-04T10:36:00Z">
+          <w:ins w:id="77" w:author="Anni" w:date="2017-01-04T10:45:00Z"/>
+        </w:rPr>
+        <w:pPrChange w:id="78" w:author="Anni" w:date="2017-01-04T10:36:00Z">
           <w:pPr/>
         </w:pPrChange>
       </w:pPr>
-      <w:commentRangeStart w:id="50"/>
+      <w:commentRangeStart w:id="79"/>
       <w:r>
         <w:t>Installationsanleitung</w:t>
       </w:r>
-      <w:commentRangeEnd w:id="50"/>
+      <w:commentRangeEnd w:id="79"/>
       <w:r>
         <w:rPr>
           <w:rStyle w:val="Kommentarzeichen"/>
         </w:rPr>
-        <w:commentReference w:id="50"/>
+        <w:commentReference w:id="79"/>
       </w:r>
     </w:p>
     <w:p>
@@ -304,15 +507,120 @@
           <w:numId w:val="1"/>
         </w:numPr>
         <w:rPr>
-          <w:ins w:id="51" w:author="Anni" w:date="2017-01-04T10:46:00Z"/>
-        </w:rPr>
-        <w:pPrChange w:id="52" w:author="Anni" w:date="2017-01-04T10:45:00Z">
+          <w:ins w:id="80" w:author="Anni" w:date="2017-01-04T10:46:00Z"/>
+          <w:color w:val="FF0000"/>
+          <w:rPrChange w:id="81" w:author="Anni" w:date="2017-01-11T21:38:00Z">
+            <w:rPr>
+              <w:ins w:id="82" w:author="Anni" w:date="2017-01-04T10:46:00Z"/>
+            </w:rPr>
+          </w:rPrChange>
+        </w:rPr>
+        <w:pPrChange w:id="83" w:author="Anni" w:date="2017-01-04T10:45:00Z">
           <w:pPr/>
         </w:pPrChange>
       </w:pPr>
-      <w:ins w:id="53" w:author="Anni" w:date="2017-01-04T10:46:00Z">
-        <w:r>
+      <w:ins w:id="84" w:author="Anni" w:date="2017-01-11T21:36:00Z">
+        <w:r>
+          <w:rPr>
+            <w:color w:val="FF0000"/>
+            <w:rPrChange w:id="85" w:author="Anni" w:date="2017-01-11T21:38:00Z">
+              <w:rPr/>
+            </w:rPrChange>
+          </w:rPr>
+          <w:t xml:space="preserve">Welcher </w:t>
+        </w:r>
+      </w:ins>
+      <w:ins w:id="86" w:author="Anni" w:date="2017-01-04T10:46:00Z">
+        <w:r>
+          <w:rPr>
+            <w:color w:val="FF0000"/>
+            <w:rPrChange w:id="87" w:author="Anni" w:date="2017-01-11T21:38:00Z">
+              <w:rPr/>
+            </w:rPrChange>
+          </w:rPr>
           <w:t>PHP-Server</w:t>
+        </w:r>
+      </w:ins>
+      <w:ins w:id="88" w:author="Anni" w:date="2017-01-11T21:36:00Z">
+        <w:r>
+          <w:rPr>
+            <w:color w:val="FF0000"/>
+            <w:rPrChange w:id="89" w:author="Anni" w:date="2017-01-11T21:38:00Z">
+              <w:rPr/>
+            </w:rPrChange>
+          </w:rPr>
+          <w:t>?</w:t>
+        </w:r>
+      </w:ins>
+      <w:ins w:id="90" w:author="Anni" w:date="2017-01-11T21:37:00Z">
+        <w:r>
+          <w:rPr>
+            <w:color w:val="FF0000"/>
+            <w:rPrChange w:id="91" w:author="Anni" w:date="2017-01-11T21:38:00Z">
+              <w:rPr/>
+            </w:rPrChange>
+          </w:rPr>
+          <w:t xml:space="preserve"> Welche </w:t>
+        </w:r>
+        <w:proofErr w:type="spellStart"/>
+        <w:r>
+          <w:rPr>
+            <w:color w:val="FF0000"/>
+            <w:rPrChange w:id="92" w:author="Anni" w:date="2017-01-11T21:38:00Z">
+              <w:rPr/>
+            </w:rPrChange>
+          </w:rPr>
+          <w:t>datei</w:t>
+        </w:r>
+        <w:proofErr w:type="spellEnd"/>
+        <w:r>
+          <w:rPr>
+            <w:color w:val="FF0000"/>
+            <w:rPrChange w:id="93" w:author="Anni" w:date="2017-01-11T21:38:00Z">
+              <w:rPr/>
+            </w:rPrChange>
+          </w:rPr>
+          <w:t xml:space="preserve"> macht den </w:t>
+        </w:r>
+        <w:proofErr w:type="spellStart"/>
+        <w:r>
+          <w:rPr>
+            <w:color w:val="FF0000"/>
+            <w:rPrChange w:id="94" w:author="Anni" w:date="2017-01-11T21:38:00Z">
+              <w:rPr/>
+            </w:rPrChange>
+          </w:rPr>
+          <w:t>server</w:t>
+        </w:r>
+        <w:proofErr w:type="spellEnd"/>
+        <w:r>
+          <w:rPr>
+            <w:color w:val="FF0000"/>
+            <w:rPrChange w:id="95" w:author="Anni" w:date="2017-01-11T21:38:00Z">
+              <w:rPr/>
+            </w:rPrChange>
+          </w:rPr>
+          <w:t xml:space="preserve"> </w:t>
+        </w:r>
+        <w:proofErr w:type="spellStart"/>
+        <w:r>
+          <w:rPr>
+            <w:color w:val="FF0000"/>
+            <w:rPrChange w:id="96" w:author="Anni" w:date="2017-01-11T21:38:00Z">
+              <w:rPr/>
+            </w:rPrChange>
+          </w:rPr>
+          <w:t>connect</w:t>
+        </w:r>
+        <w:proofErr w:type="spellEnd"/>
+        <w:r>
+          <w:rPr>
+            <w:color w:val="FF0000"/>
+            <w:rPrChange w:id="97" w:author="Anni" w:date="2017-01-11T21:38:00Z">
+              <w:rPr/>
+            </w:rPrChange>
+          </w:rPr>
+          <w:t>?</w:t>
         </w:r>
       </w:ins>
     </w:p>
@@ -324,14 +632,26 @@
           <w:numId w:val="1"/>
         </w:numPr>
         <w:rPr>
-          <w:ins w:id="54" w:author="Anni" w:date="2017-01-04T10:46:00Z"/>
-        </w:rPr>
-        <w:pPrChange w:id="55" w:author="Anni" w:date="2017-01-04T10:45:00Z">
+          <w:ins w:id="98" w:author="Anni" w:date="2017-01-04T10:46:00Z"/>
+          <w:color w:val="FF0000"/>
+          <w:rPrChange w:id="99" w:author="Anni" w:date="2017-01-11T21:38:00Z">
+            <w:rPr>
+              <w:ins w:id="100" w:author="Anni" w:date="2017-01-04T10:46:00Z"/>
+            </w:rPr>
+          </w:rPrChange>
+        </w:rPr>
+        <w:pPrChange w:id="101" w:author="Anni" w:date="2017-01-04T10:45:00Z">
           <w:pPr/>
         </w:pPrChange>
       </w:pPr>
-      <w:ins w:id="56" w:author="Anni" w:date="2017-01-04T10:46:00Z">
-        <w:r>
+      <w:ins w:id="102" w:author="Anni" w:date="2017-01-04T10:46:00Z">
+        <w:r>
+          <w:rPr>
+            <w:color w:val="FF0000"/>
+            <w:rPrChange w:id="103" w:author="Anni" w:date="2017-01-11T21:38:00Z">
+              <w:rPr/>
+            </w:rPrChange>
+          </w:rPr>
           <w:t>Aktive Internetverbindung</w:t>
         </w:r>
       </w:ins>
@@ -344,15 +664,49 @@
           <w:numId w:val="1"/>
         </w:numPr>
         <w:rPr>
-          <w:ins w:id="57" w:author="Anni" w:date="2017-01-10T18:15:00Z"/>
-        </w:rPr>
-        <w:pPrChange w:id="58" w:author="Anni" w:date="2017-01-04T10:45:00Z">
+          <w:ins w:id="104" w:author="Anni" w:date="2017-01-10T18:15:00Z"/>
+          <w:color w:val="FF0000"/>
+          <w:rPrChange w:id="105" w:author="Anni" w:date="2017-01-11T21:38:00Z">
+            <w:rPr>
+              <w:ins w:id="106" w:author="Anni" w:date="2017-01-10T18:15:00Z"/>
+            </w:rPr>
+          </w:rPrChange>
+        </w:rPr>
+        <w:pPrChange w:id="107" w:author="Anni" w:date="2017-01-04T10:45:00Z">
           <w:pPr/>
         </w:pPrChange>
       </w:pPr>
-      <w:ins w:id="59" w:author="Anni" w:date="2017-01-04T10:46:00Z">
-        <w:r>
+      <w:ins w:id="108" w:author="Anni" w:date="2017-01-11T21:36:00Z">
+        <w:r>
+          <w:rPr>
+            <w:color w:val="FF0000"/>
+            <w:rPrChange w:id="109" w:author="Anni" w:date="2017-01-11T21:38:00Z">
+              <w:rPr/>
+            </w:rPrChange>
+          </w:rPr>
+          <w:t xml:space="preserve">Welche </w:t>
+        </w:r>
+      </w:ins>
+      <w:ins w:id="110" w:author="Anni" w:date="2017-01-04T10:46:00Z">
+        <w:r>
+          <w:rPr>
+            <w:color w:val="FF0000"/>
+            <w:rPrChange w:id="111" w:author="Anni" w:date="2017-01-11T21:38:00Z">
+              <w:rPr/>
+            </w:rPrChange>
+          </w:rPr>
           <w:t>Internet Browser</w:t>
+        </w:r>
+      </w:ins>
+      <w:ins w:id="112" w:author="Anni" w:date="2017-01-11T21:37:00Z">
+        <w:r>
+          <w:rPr>
+            <w:color w:val="FF0000"/>
+            <w:rPrChange w:id="113" w:author="Anni" w:date="2017-01-11T21:38:00Z">
+              <w:rPr/>
+            </w:rPrChange>
+          </w:rPr>
+          <w:t xml:space="preserve"> funktionieren?</w:t>
         </w:r>
       </w:ins>
     </w:p>
@@ -363,338 +717,416 @@
           <w:ilvl w:val="0"/>
           <w:numId w:val="1"/>
         </w:numPr>
-        <w:pPrChange w:id="60" w:author="Anni" w:date="2017-01-04T10:45:00Z">
+        <w:rPr>
+          <w:ins w:id="114" w:author="Anni" w:date="2017-01-11T21:41:00Z"/>
+          <w:color w:val="FF0000"/>
+        </w:rPr>
+        <w:pPrChange w:id="115" w:author="Anni" w:date="2017-01-04T10:45:00Z">
           <w:pPr/>
         </w:pPrChange>
       </w:pPr>
-      <w:ins w:id="61" w:author="Anni" w:date="2017-01-10T18:15:00Z">
-        <w:r>
+      <w:ins w:id="116" w:author="Anni" w:date="2017-01-10T18:15:00Z">
+        <w:r>
+          <w:rPr>
+            <w:color w:val="FF0000"/>
+            <w:rPrChange w:id="117" w:author="Anni" w:date="2017-01-11T21:38:00Z">
+              <w:rPr/>
+            </w:rPrChange>
+          </w:rPr>
           <w:t>MySQL</w:t>
         </w:r>
       </w:ins>
     </w:p>
     <w:p>
       <w:pPr>
-        <w:pStyle w:val="berschrift1"/>
-        <w:rPr>
-          <w:ins w:id="62" w:author="Anni" w:date="2017-01-10T18:34:00Z"/>
-        </w:rPr>
-        <w:pPrChange w:id="63" w:author="Anni" w:date="2017-01-04T10:36:00Z">
+        <w:pStyle w:val="Default"/>
+        <w:numPr>
+          <w:ilvl w:val="0"/>
+          <w:numId w:val="1"/>
+        </w:numPr>
+        <w:rPr>
+          <w:ins w:id="118" w:author="Anni" w:date="2017-01-11T21:41:00Z"/>
+          <w:color w:val="FF0000"/>
+          <w:sz w:val="20"/>
+          <w:szCs w:val="20"/>
+          <w:rPrChange w:id="119" w:author="Anni" w:date="2017-01-11T21:44:00Z">
+            <w:rPr>
+              <w:ins w:id="120" w:author="Anni" w:date="2017-01-11T21:41:00Z"/>
+              <w:sz w:val="20"/>
+              <w:szCs w:val="20"/>
+            </w:rPr>
+          </w:rPrChange>
+        </w:rPr>
+      </w:pPr>
+      <w:ins w:id="121" w:author="Anni" w:date="2017-01-11T21:41:00Z">
+        <w:r>
+          <w:rPr>
+            <w:b/>
+            <w:bCs/>
+            <w:color w:val="FF0000"/>
+            <w:sz w:val="20"/>
+            <w:szCs w:val="20"/>
+            <w:rPrChange w:id="122" w:author="Anni" w:date="2017-01-11T21:44:00Z">
+              <w:rPr>
+                <w:b/>
+                <w:bCs/>
+                <w:sz w:val="20"/>
+                <w:szCs w:val="20"/>
+              </w:rPr>
+            </w:rPrChange>
+          </w:rPr>
+          <w:t>Installationsanleitung</w:t>
+        </w:r>
+        <w:r>
+          <w:rPr>
+            <w:color w:val="FF0000"/>
+            <w:sz w:val="20"/>
+            <w:szCs w:val="20"/>
+            <w:rPrChange w:id="123" w:author="Anni" w:date="2017-01-11T21:44:00Z">
+              <w:rPr>
+                <w:sz w:val="20"/>
+                <w:szCs w:val="20"/>
+              </w:rPr>
+            </w:rPrChange>
+          </w:rPr>
+          <w:t xml:space="preserve">: Was ist erforderlich, damit Ihre Software auf einem neuen Gerät installiert wird (muss ein Server eingerichtet werden, ist eine virtuelle Laufzeitumgebung erforderlich, müssen Umgebungsvariablen eingestellt werden, … all diese Fragen sollten beantwortet werden). </w:t>
+        </w:r>
+      </w:ins>
+    </w:p>
+    <w:p>
+      <w:pPr>
+        <w:ind w:left="360"/>
+        <w:rPr>
+          <w:color w:val="FF0000"/>
+          <w:rPrChange w:id="124" w:author="Anni" w:date="2017-01-11T21:41:00Z">
+            <w:rPr/>
+          </w:rPrChange>
+        </w:rPr>
+        <w:pPrChange w:id="125" w:author="Anni" w:date="2017-01-11T21:41:00Z">
           <w:pPr/>
         </w:pPrChange>
       </w:pPr>
-      <w:commentRangeStart w:id="64"/>
-      <w:r>
-        <w:t>Bedienungsanleitung</w:t>
-      </w:r>
-      <w:commentRangeEnd w:id="64"/>
-      <w:r>
-        <w:rPr>
-          <w:rStyle w:val="Kommentarzeichen"/>
-        </w:rPr>
-        <w:commentReference w:id="64"/>
-      </w:r>
-    </w:p>
-    <w:p>
-      <w:pPr>
-        <w:rPr>
-          <w:ins w:id="65" w:author="Anni" w:date="2017-01-11T18:54:00Z"/>
-        </w:rPr>
-      </w:pPr>
-      <w:ins w:id="66" w:author="Anni" w:date="2017-01-10T18:34:00Z">
-        <w:r>
-          <w:t xml:space="preserve">Nachdem ein Internet Browser geöffnet und eine aktive Internetverbindung zum PHP-Server hergestellt wurde, gelangt </w:t>
-        </w:r>
-      </w:ins>
-      <w:ins w:id="67" w:author="Anni" w:date="2017-01-10T18:36:00Z">
-        <w:r>
-          <w:t>der User</w:t>
-        </w:r>
-      </w:ins>
-      <w:ins w:id="68" w:author="Anni" w:date="2017-01-10T18:34:00Z">
-        <w:r>
-          <w:t xml:space="preserve"> auf die Index Seite. </w:t>
-        </w:r>
-      </w:ins>
-      <w:ins w:id="69" w:author="Anni" w:date="2017-01-10T18:35:00Z">
-        <w:r>
-          <w:t xml:space="preserve">Dort hat </w:t>
-        </w:r>
-      </w:ins>
-      <w:ins w:id="70" w:author="Anni" w:date="2017-01-10T18:36:00Z">
-        <w:r>
-          <w:t>er</w:t>
-        </w:r>
-      </w:ins>
-      <w:ins w:id="71" w:author="Anni" w:date="2017-01-10T18:35:00Z">
-        <w:r>
-          <w:t xml:space="preserve"> die </w:t>
-        </w:r>
-        <w:r>
-          <w:t>Möglichkeit einen Account anzuglegen, sich einzuloggen oder als Gast zu spielen</w:t>
-        </w:r>
-      </w:ins>
-      <w:ins w:id="72" w:author="Anni" w:date="2017-01-10T18:36:00Z">
-        <w:r>
-          <w:t xml:space="preserve">. </w:t>
-        </w:r>
-      </w:ins>
-      <w:ins w:id="73" w:author="Anni" w:date="2017-01-10T18:41:00Z">
-        <w:r>
-          <w:t xml:space="preserve">Nach erfolgreichem </w:t>
-        </w:r>
-      </w:ins>
-      <w:ins w:id="74" w:author="Anni" w:date="2017-01-10T18:49:00Z">
-        <w:r>
-          <w:t>A</w:t>
-        </w:r>
-      </w:ins>
-      <w:ins w:id="75" w:author="Anni" w:date="2017-01-10T18:41:00Z">
-        <w:r>
-          <w:t>nmelden</w:t>
-        </w:r>
-      </w:ins>
-      <w:ins w:id="76" w:author="Anni" w:date="2017-01-10T18:42:00Z">
-        <w:r>
-          <w:t xml:space="preserve"> mit einer </w:t>
-        </w:r>
-      </w:ins>
-      <w:ins w:id="77" w:author="Anni" w:date="2017-01-10T18:41:00Z">
-        <w:r>
-          <w:t>der drei Möglichkeite</w:t>
-        </w:r>
-      </w:ins>
-      <w:ins w:id="78" w:author="Anni" w:date="2017-01-10T18:42:00Z">
-        <w:r>
-          <w:t>n, gelangt der User in die Einstellungen.</w:t>
-        </w:r>
-      </w:ins>
-      <w:ins w:id="79" w:author="Anni" w:date="2017-01-10T18:43:00Z">
-        <w:r>
-          <w:t xml:space="preserve"> Hier kann er seinen Spielstein </w:t>
-        </w:r>
-      </w:ins>
-      <w:ins w:id="80" w:author="Anni" w:date="2017-01-10T18:45:00Z">
-        <w:r>
-          <w:t xml:space="preserve">gestalten, indem er </w:t>
-        </w:r>
-      </w:ins>
-      <w:ins w:id="81" w:author="Anni" w:date="2017-01-10T18:47:00Z">
-        <w:r>
-          <w:t xml:space="preserve">zwischen 3 verschiedenen </w:t>
-        </w:r>
-      </w:ins>
-      <w:ins w:id="82" w:author="Anni" w:date="2017-01-10T18:48:00Z">
-        <w:r>
-          <w:t>Formen wählt und diesen dann mit einer individuellen Farbe einfärbt.</w:t>
-        </w:r>
-      </w:ins>
-      <w:ins w:id="83" w:author="Anni" w:date="2017-01-10T18:58:00Z">
-        <w:r>
-          <w:t xml:space="preserve"> </w:t>
-        </w:r>
-      </w:ins>
-      <w:ins w:id="84" w:author="Anni" w:date="2017-01-10T18:59:00Z">
-        <w:r>
-          <w:t>Außerdem kann der User ents</w:t>
-        </w:r>
-        <w:r>
-          <w:t>chieden, ob er mit anderen zufälligen Spielern eine Partie spielen oder ob er Freunde zu einer privaten Partei einladen möchte</w:t>
-        </w:r>
-      </w:ins>
-      <w:ins w:id="85" w:author="Anni" w:date="2017-01-10T19:01:00Z">
-        <w:r>
-          <w:t>.</w:t>
-        </w:r>
-      </w:ins>
-      <w:ins w:id="86" w:author="Anni" w:date="2017-01-10T19:04:00Z">
-        <w:r>
-          <w:t xml:space="preserve"> Nun</w:t>
-        </w:r>
-      </w:ins>
-      <w:ins w:id="87" w:author="Anni" w:date="2017-01-10T19:06:00Z">
-        <w:r>
-          <w:t xml:space="preserve"> gelangt der Spieler auf das Spielfeld und kann seine Partie </w:t>
-        </w:r>
-      </w:ins>
-      <w:ins w:id="88" w:author="Anni" w:date="2017-01-10T19:07:00Z">
-        <w:r>
-          <w:t>spielen. Das Spielfeld beinhaltet das Spielbrett</w:t>
-        </w:r>
-      </w:ins>
-      <w:ins w:id="89" w:author="Anni" w:date="2017-01-10T19:09:00Z">
-        <w:r>
-          <w:t xml:space="preserve"> auf dem Spielsteine </w:t>
-        </w:r>
-      </w:ins>
-      <w:ins w:id="90" w:author="Anni" w:date="2017-01-10T19:10:00Z">
-        <w:r>
-          <w:t>und die Mauerstücke gesetzt werden können.</w:t>
-        </w:r>
-      </w:ins>
-      <w:ins w:id="91" w:author="Anni" w:date="2017-01-10T19:22:00Z">
-        <w:r>
-          <w:t xml:space="preserve"> Außerdem </w:t>
-        </w:r>
-      </w:ins>
-      <w:ins w:id="92" w:author="Anni" w:date="2017-01-10T19:25:00Z">
-        <w:r>
-          <w:t>befinden</w:t>
-        </w:r>
-      </w:ins>
-      <w:ins w:id="93" w:author="Anni" w:date="2017-01-10T19:22:00Z">
-        <w:r>
-          <w:t xml:space="preserve"> </w:t>
-        </w:r>
-      </w:ins>
-      <w:ins w:id="94" w:author="Anni" w:date="2017-01-10T19:23:00Z">
-        <w:r>
-          <w:t>sich hier auch d</w:t>
-        </w:r>
-      </w:ins>
-      <w:ins w:id="95" w:author="Anni" w:date="2017-01-10T19:25:00Z">
-        <w:r>
-          <w:t xml:space="preserve">er Kartenstapel und ein Button, der zu den Optionen führt. </w:t>
-        </w:r>
-      </w:ins>
-      <w:ins w:id="96" w:author="Anni" w:date="2017-01-10T19:46:00Z">
-        <w:r>
-          <w:t>In den Optionen findet der User die Spiel</w:t>
-        </w:r>
-      </w:ins>
-      <w:ins w:id="97" w:author="Anni" w:date="2017-01-10T19:48:00Z">
-        <w:r>
-          <w:t>regeln.</w:t>
-        </w:r>
-      </w:ins>
-      <w:ins w:id="98" w:author="Anni" w:date="2017-01-10T19:49:00Z">
-        <w:r>
-          <w:t xml:space="preserve"> </w:t>
-        </w:r>
-      </w:ins>
-    </w:p>
-    <w:p>
-      <w:pPr>
-        <w:rPr>
-          <w:ins w:id="99" w:author="Anni" w:date="2017-01-11T19:02:00Z"/>
-        </w:rPr>
-      </w:pPr>
-      <w:ins w:id="100" w:author="Anni" w:date="2017-01-11T18:55:00Z">
-        <w:r>
-          <w:lastRenderedPageBreak/>
-          <w:t xml:space="preserve">Der Spielaufbau beinhaltet 6 Spieler, die jeweils 6 Spielsteine an </w:t>
-        </w:r>
-      </w:ins>
-      <w:ins w:id="101" w:author="Anni" w:date="2017-01-11T18:56:00Z">
-        <w:r>
-          <w:t>einer</w:t>
-        </w:r>
-      </w:ins>
-      <w:ins w:id="102" w:author="Anni" w:date="2017-01-11T18:55:00Z">
-        <w:r>
-          <w:t xml:space="preserve"> Kante des Spielfelds haben.</w:t>
-        </w:r>
-      </w:ins>
-      <w:ins w:id="103" w:author="Anni" w:date="2017-01-11T18:57:00Z">
-        <w:r>
-          <w:t xml:space="preserve"> </w:t>
-        </w:r>
-      </w:ins>
-      <w:ins w:id="104" w:author="Anni" w:date="2017-01-11T18:54:00Z">
-        <w:r>
-          <w:t xml:space="preserve">Eine Spielrunde beginnt mit dem Ziehen einer Karte. Dann kann der User einen seiner Spielsteine setzen und </w:t>
-        </w:r>
-      </w:ins>
-      <w:ins w:id="105" w:author="Anni" w:date="2017-01-11T18:57:00Z">
-        <w:r>
-          <w:t>ggf. einen gegnerischen Spielstein schlagen.</w:t>
-        </w:r>
-      </w:ins>
-      <w:ins w:id="106" w:author="Anni" w:date="2017-01-11T18:58:00Z">
-        <w:r>
-          <w:t xml:space="preserve"> </w:t>
-        </w:r>
-      </w:ins>
-      <w:ins w:id="107" w:author="Anni" w:date="2017-01-11T19:01:00Z">
-        <w:r>
-          <w:t xml:space="preserve">Mit dem Betätigen des Buttons „Zug beenden“ wird das Ziehen des Spielsteins beendet. </w:t>
-        </w:r>
-      </w:ins>
-      <w:ins w:id="108" w:author="Anni" w:date="2017-01-11T18:58:00Z">
-        <w:r>
-          <w:t>Als nächstes wird die Anweisung auf der Karte ausgeführt und mit</w:t>
-        </w:r>
-      </w:ins>
-      <w:ins w:id="109" w:author="Anni" w:date="2017-01-11T19:00:00Z">
-        <w:r>
-          <w:t xml:space="preserve"> dem Button </w:t>
-        </w:r>
-      </w:ins>
-      <w:ins w:id="110" w:author="Anni" w:date="2017-01-11T19:01:00Z">
-        <w:r>
-          <w:t xml:space="preserve">„Mauer platzieren“ übernommen. </w:t>
-        </w:r>
-      </w:ins>
-      <w:ins w:id="111" w:author="Anni" w:date="2017-01-11T19:02:00Z">
-        <w:r>
-          <w:t>Der Zug des Spielers ist nun beendet und der nächste Spieler ist an der Reihe.</w:t>
-        </w:r>
-      </w:ins>
-      <w:ins w:id="112" w:author="Anni" w:date="2017-01-11T19:13:00Z">
-        <w:r>
-          <w:t xml:space="preserve"> Wenn ein Spielstein die gegenüberliegende Kannte des Spielfelds erreicht, wird dieser zu einer Dame umgewandelt. </w:t>
-        </w:r>
-      </w:ins>
-      <w:ins w:id="113" w:author="Anni" w:date="2017-01-11T19:14:00Z">
-        <w:r>
-          <w:t xml:space="preserve">Die Dame darf in </w:t>
-        </w:r>
-      </w:ins>
-      <w:ins w:id="114" w:author="Anni" w:date="2017-01-11T19:18:00Z">
-        <w:r>
-          <w:t xml:space="preserve">alle Richtungen ziehen und schlagen. </w:t>
-        </w:r>
-      </w:ins>
-      <w:bookmarkStart w:id="115" w:name="_GoBack"/>
-      <w:bookmarkEnd w:id="115"/>
-    </w:p>
-    <w:p>
-      <w:ins w:id="116" w:author="Anni" w:date="2017-01-11T19:02:00Z">
-        <w:r>
-          <w:t xml:space="preserve">Sollte </w:t>
-        </w:r>
-      </w:ins>
-      <w:ins w:id="117" w:author="Anni" w:date="2017-01-11T19:03:00Z">
-        <w:r>
-          <w:t xml:space="preserve">der User vorzeitig die Runde beenden wollen, kann er auf den Button „Aufgeben“ klicken. Es erscheint ein Popup mit der Frage, ob man wirklich aufhören möchte. </w:t>
-        </w:r>
-      </w:ins>
-      <w:ins w:id="118" w:author="Anni" w:date="2017-01-11T19:04:00Z">
-        <w:r>
-          <w:t>Bei Bestätigung wird die Partie beendet.</w:t>
-        </w:r>
-      </w:ins>
     </w:p>
     <w:p>
       <w:pPr>
         <w:pStyle w:val="berschrift1"/>
         <w:rPr>
-          <w:ins w:id="119" w:author="Anni" w:date="2017-01-04T10:54:00Z"/>
-        </w:rPr>
-        <w:pPrChange w:id="120" w:author="Anni" w:date="2017-01-04T10:36:00Z">
+          <w:ins w:id="126" w:author="Anni" w:date="2017-01-10T18:34:00Z"/>
+        </w:rPr>
+        <w:pPrChange w:id="127" w:author="Anni" w:date="2017-01-04T10:36:00Z">
           <w:pPr/>
         </w:pPrChange>
       </w:pPr>
-      <w:commentRangeStart w:id="121"/>
+      <w:commentRangeStart w:id="128"/>
+      <w:r>
+        <w:lastRenderedPageBreak/>
+        <w:t>Bedienungsanleitung</w:t>
+      </w:r>
+      <w:commentRangeEnd w:id="128"/>
+      <w:r>
+        <w:rPr>
+          <w:rStyle w:val="Kommentarzeichen"/>
+        </w:rPr>
+        <w:commentReference w:id="128"/>
+      </w:r>
+    </w:p>
+    <w:p>
+      <w:pPr>
+        <w:rPr>
+          <w:ins w:id="129" w:author="Anni" w:date="2017-01-11T18:54:00Z"/>
+        </w:rPr>
+      </w:pPr>
+      <w:ins w:id="130" w:author="Anni" w:date="2017-01-10T18:34:00Z">
+        <w:r>
+          <w:t xml:space="preserve">Nachdem ein Internet Browser geöffnet und eine aktive Internetverbindung zum PHP-Server hergestellt wurde, gelangt </w:t>
+        </w:r>
+      </w:ins>
+      <w:ins w:id="131" w:author="Anni" w:date="2017-01-10T18:36:00Z">
+        <w:r>
+          <w:t>der User</w:t>
+        </w:r>
+      </w:ins>
+      <w:ins w:id="132" w:author="Anni" w:date="2017-01-10T18:34:00Z">
+        <w:r>
+          <w:t xml:space="preserve"> auf die Index Seite. </w:t>
+        </w:r>
+      </w:ins>
+      <w:ins w:id="133" w:author="Anni" w:date="2017-01-10T18:35:00Z">
+        <w:r>
+          <w:t xml:space="preserve">Dort hat </w:t>
+        </w:r>
+      </w:ins>
+      <w:ins w:id="134" w:author="Anni" w:date="2017-01-10T18:36:00Z">
+        <w:r>
+          <w:t>er</w:t>
+        </w:r>
+      </w:ins>
+      <w:ins w:id="135" w:author="Anni" w:date="2017-01-10T18:35:00Z">
+        <w:r>
+          <w:t xml:space="preserve"> die </w:t>
+        </w:r>
+        <w:r>
+          <w:t>Möglichkeit einen Account anzuglegen, sich einzuloggen oder als Gast zu spielen</w:t>
+        </w:r>
+      </w:ins>
+      <w:ins w:id="136" w:author="Anni" w:date="2017-01-10T18:36:00Z">
+        <w:r>
+          <w:t xml:space="preserve">. </w:t>
+        </w:r>
+      </w:ins>
+      <w:ins w:id="137" w:author="Anni" w:date="2017-01-10T18:41:00Z">
+        <w:r>
+          <w:t xml:space="preserve">Nach erfolgreichem </w:t>
+        </w:r>
+      </w:ins>
+      <w:ins w:id="138" w:author="Anni" w:date="2017-01-10T18:49:00Z">
+        <w:r>
+          <w:t>A</w:t>
+        </w:r>
+      </w:ins>
+      <w:ins w:id="139" w:author="Anni" w:date="2017-01-10T18:41:00Z">
+        <w:r>
+          <w:t>nmelden</w:t>
+        </w:r>
+      </w:ins>
+      <w:ins w:id="140" w:author="Anni" w:date="2017-01-10T18:42:00Z">
+        <w:r>
+          <w:t xml:space="preserve"> mit einer </w:t>
+        </w:r>
+      </w:ins>
+      <w:ins w:id="141" w:author="Anni" w:date="2017-01-10T18:41:00Z">
+        <w:r>
+          <w:t>der drei Möglichkeite</w:t>
+        </w:r>
+      </w:ins>
+      <w:ins w:id="142" w:author="Anni" w:date="2017-01-10T18:42:00Z">
+        <w:r>
+          <w:t>n, gelangt der User in die Einstellungen.</w:t>
+        </w:r>
+      </w:ins>
+      <w:ins w:id="143" w:author="Anni" w:date="2017-01-10T18:43:00Z">
+        <w:r>
+          <w:t xml:space="preserve"> Hier kann er seinen Spielstein </w:t>
+        </w:r>
+      </w:ins>
+      <w:ins w:id="144" w:author="Anni" w:date="2017-01-10T18:45:00Z">
+        <w:r>
+          <w:t xml:space="preserve">gestalten, indem er </w:t>
+        </w:r>
+      </w:ins>
+      <w:ins w:id="145" w:author="Anni" w:date="2017-01-10T18:47:00Z">
+        <w:r>
+          <w:t xml:space="preserve">zwischen 3 verschiedenen </w:t>
+        </w:r>
+      </w:ins>
+      <w:ins w:id="146" w:author="Anni" w:date="2017-01-10T18:48:00Z">
+        <w:r>
+          <w:t>Formen wählt und diesen dann mit einer individuellen Farbe einfärbt.</w:t>
+        </w:r>
+      </w:ins>
+      <w:ins w:id="147" w:author="Anni" w:date="2017-01-10T18:58:00Z">
+        <w:r>
+          <w:t xml:space="preserve"> </w:t>
+        </w:r>
+      </w:ins>
+      <w:ins w:id="148" w:author="Anni" w:date="2017-01-10T18:59:00Z">
+        <w:r>
+          <w:t>Außerdem kann der User ents</w:t>
+        </w:r>
+        <w:r>
+          <w:t>chieden, ob er mit anderen zufälligen Spielern eine Partie spielen oder ob er Freunde zu einer privaten Partei einladen möchte</w:t>
+        </w:r>
+      </w:ins>
+      <w:ins w:id="149" w:author="Anni" w:date="2017-01-10T19:01:00Z">
+        <w:r>
+          <w:t>.</w:t>
+        </w:r>
+      </w:ins>
+      <w:ins w:id="150" w:author="Anni" w:date="2017-01-10T19:04:00Z">
+        <w:r>
+          <w:t xml:space="preserve"> Nun</w:t>
+        </w:r>
+      </w:ins>
+      <w:ins w:id="151" w:author="Anni" w:date="2017-01-10T19:06:00Z">
+        <w:r>
+          <w:t xml:space="preserve"> gelangt der Spieler auf das Spielfeld und kann seine Partie </w:t>
+        </w:r>
+      </w:ins>
+      <w:ins w:id="152" w:author="Anni" w:date="2017-01-10T19:07:00Z">
+        <w:r>
+          <w:t>spielen. Das Spielfeld beinhaltet das Spielbrett</w:t>
+        </w:r>
+      </w:ins>
+      <w:ins w:id="153" w:author="Anni" w:date="2017-01-10T19:09:00Z">
+        <w:r>
+          <w:t xml:space="preserve"> auf dem Spielsteine </w:t>
+        </w:r>
+      </w:ins>
+      <w:ins w:id="154" w:author="Anni" w:date="2017-01-10T19:10:00Z">
+        <w:r>
+          <w:t>und die Mauerstücke gesetzt werden können.</w:t>
+        </w:r>
+      </w:ins>
+      <w:ins w:id="155" w:author="Anni" w:date="2017-01-10T19:22:00Z">
+        <w:r>
+          <w:t xml:space="preserve"> Außerdem </w:t>
+        </w:r>
+      </w:ins>
+      <w:ins w:id="156" w:author="Anni" w:date="2017-01-10T19:25:00Z">
+        <w:r>
+          <w:t>befinden</w:t>
+        </w:r>
+      </w:ins>
+      <w:ins w:id="157" w:author="Anni" w:date="2017-01-10T19:22:00Z">
+        <w:r>
+          <w:t xml:space="preserve"> </w:t>
+        </w:r>
+      </w:ins>
+      <w:ins w:id="158" w:author="Anni" w:date="2017-01-10T19:23:00Z">
+        <w:r>
+          <w:t>sich hier auch d</w:t>
+        </w:r>
+      </w:ins>
+      <w:ins w:id="159" w:author="Anni" w:date="2017-01-10T19:25:00Z">
+        <w:r>
+          <w:t xml:space="preserve">er Kartenstapel und ein Button, der zu den Optionen führt. </w:t>
+        </w:r>
+      </w:ins>
+      <w:ins w:id="160" w:author="Anni" w:date="2017-01-10T19:46:00Z">
+        <w:r>
+          <w:t>In den Optionen findet der User die Spiel</w:t>
+        </w:r>
+      </w:ins>
+      <w:ins w:id="161" w:author="Anni" w:date="2017-01-10T19:48:00Z">
+        <w:r>
+          <w:t>regeln.</w:t>
+        </w:r>
+      </w:ins>
+      <w:ins w:id="162" w:author="Anni" w:date="2017-01-10T19:49:00Z">
+        <w:r>
+          <w:t xml:space="preserve"> </w:t>
+        </w:r>
+      </w:ins>
+    </w:p>
+    <w:p>
+      <w:pPr>
+        <w:rPr>
+          <w:ins w:id="163" w:author="Anni" w:date="2017-01-11T19:02:00Z"/>
+        </w:rPr>
+      </w:pPr>
+      <w:ins w:id="164" w:author="Anni" w:date="2017-01-11T18:55:00Z">
+        <w:r>
+          <w:t xml:space="preserve">Der Spielaufbau beinhaltet 6 Spieler, die jeweils 6 Spielsteine an </w:t>
+        </w:r>
+      </w:ins>
+      <w:ins w:id="165" w:author="Anni" w:date="2017-01-11T18:56:00Z">
+        <w:r>
+          <w:t>einer</w:t>
+        </w:r>
+      </w:ins>
+      <w:ins w:id="166" w:author="Anni" w:date="2017-01-11T18:55:00Z">
+        <w:r>
+          <w:t xml:space="preserve"> Kante des Spielfelds haben.</w:t>
+        </w:r>
+      </w:ins>
+      <w:ins w:id="167" w:author="Anni" w:date="2017-01-11T18:57:00Z">
+        <w:r>
+          <w:t xml:space="preserve"> </w:t>
+        </w:r>
+      </w:ins>
+      <w:ins w:id="168" w:author="Anni" w:date="2017-01-11T18:54:00Z">
+        <w:r>
+          <w:t xml:space="preserve">Eine Spielrunde beginnt mit dem Ziehen einer Karte. Dann kann der User einen seiner Spielsteine setzen und </w:t>
+        </w:r>
+      </w:ins>
+      <w:ins w:id="169" w:author="Anni" w:date="2017-01-11T18:57:00Z">
+        <w:r>
+          <w:t>ggf. einen gegnerischen Spielstein schlagen.</w:t>
+        </w:r>
+      </w:ins>
+      <w:ins w:id="170" w:author="Anni" w:date="2017-01-11T18:58:00Z">
+        <w:r>
+          <w:t xml:space="preserve"> </w:t>
+        </w:r>
+      </w:ins>
+      <w:ins w:id="171" w:author="Anni" w:date="2017-01-11T19:01:00Z">
+        <w:r>
+          <w:t xml:space="preserve">Mit dem Betätigen des Buttons „Zug beenden“ wird das Ziehen des Spielsteins beendet. </w:t>
+        </w:r>
+      </w:ins>
+      <w:ins w:id="172" w:author="Anni" w:date="2017-01-11T18:58:00Z">
+        <w:r>
+          <w:t>Als nächstes wird die Anweisung auf der Karte ausgeführt und mit</w:t>
+        </w:r>
+      </w:ins>
+      <w:ins w:id="173" w:author="Anni" w:date="2017-01-11T19:00:00Z">
+        <w:r>
+          <w:t xml:space="preserve"> dem Button </w:t>
+        </w:r>
+      </w:ins>
+      <w:ins w:id="174" w:author="Anni" w:date="2017-01-11T19:01:00Z">
+        <w:r>
+          <w:t xml:space="preserve">„Mauer platzieren“ übernommen. </w:t>
+        </w:r>
+      </w:ins>
+      <w:ins w:id="175" w:author="Anni" w:date="2017-01-11T19:02:00Z">
+        <w:r>
+          <w:t>Der Zug des Spielers ist nun beendet und der nächste Spieler ist an der Reihe.</w:t>
+        </w:r>
+      </w:ins>
+      <w:ins w:id="176" w:author="Anni" w:date="2017-01-11T19:13:00Z">
+        <w:r>
+          <w:t xml:space="preserve"> Wenn ein Spielstein die gegenüberliegende Kannte des Spielfelds erreicht, wird dieser zu einer Dame umgewandelt. </w:t>
+        </w:r>
+      </w:ins>
+      <w:ins w:id="177" w:author="Anni" w:date="2017-01-11T19:14:00Z">
+        <w:r>
+          <w:t xml:space="preserve">Die Dame darf in </w:t>
+        </w:r>
+      </w:ins>
+      <w:ins w:id="178" w:author="Anni" w:date="2017-01-11T19:18:00Z">
+        <w:r>
+          <w:t xml:space="preserve">alle Richtungen ziehen und schlagen. </w:t>
+        </w:r>
+      </w:ins>
+    </w:p>
+    <w:p>
+      <w:ins w:id="179" w:author="Anni" w:date="2017-01-11T19:02:00Z">
+        <w:r>
+          <w:t xml:space="preserve">Sollte </w:t>
+        </w:r>
+      </w:ins>
+      <w:ins w:id="180" w:author="Anni" w:date="2017-01-11T19:03:00Z">
+        <w:r>
+          <w:t xml:space="preserve">der User vorzeitig die Runde beenden wollen, kann er auf den Button „Aufgeben“ klicken. Es erscheint ein Popup mit der Frage, ob man wirklich aufhören möchte. </w:t>
+        </w:r>
+      </w:ins>
+      <w:ins w:id="181" w:author="Anni" w:date="2017-01-11T19:04:00Z">
+        <w:r>
+          <w:t>Bei Bestätigung wird die Partie beendet.</w:t>
+        </w:r>
+      </w:ins>
+    </w:p>
+    <w:p>
+      <w:pPr>
+        <w:pStyle w:val="berschrift1"/>
+        <w:rPr>
+          <w:ins w:id="182" w:author="Anni" w:date="2017-01-04T10:54:00Z"/>
+        </w:rPr>
+        <w:pPrChange w:id="183" w:author="Anni" w:date="2017-01-04T10:36:00Z">
+          <w:pPr/>
+        </w:pPrChange>
+      </w:pPr>
+      <w:commentRangeStart w:id="184"/>
       <w:r>
         <w:t>Systemarchitektur</w:t>
       </w:r>
-      <w:commentRangeEnd w:id="121"/>
+      <w:commentRangeEnd w:id="184"/>
       <w:r>
         <w:rPr>
           <w:rStyle w:val="Kommentarzeichen"/>
         </w:rPr>
-        <w:commentReference w:id="121"/>
+        <w:commentReference w:id="184"/>
       </w:r>
     </w:p>
     <w:p>
@@ -704,424 +1136,28 @@
           <w:ilvl w:val="0"/>
           <w:numId w:val="1"/>
         </w:numPr>
-        <w:pPrChange w:id="122" w:author="Anni" w:date="2017-01-04T10:54:00Z">
+        <w:rPr>
+          <w:ins w:id="185" w:author="Anni" w:date="2017-01-11T21:38:00Z"/>
+          <w:color w:val="FF0000"/>
+          <w:rPrChange w:id="186" w:author="Anni" w:date="2017-01-11T21:38:00Z">
+            <w:rPr>
+              <w:ins w:id="187" w:author="Anni" w:date="2017-01-11T21:38:00Z"/>
+            </w:rPr>
+          </w:rPrChange>
+        </w:rPr>
+        <w:pPrChange w:id="188" w:author="Anni" w:date="2017-01-04T10:54:00Z">
           <w:pPr/>
         </w:pPrChange>
       </w:pPr>
-      <w:ins w:id="123" w:author="Anni" w:date="2017-01-04T10:54:00Z">
-        <w:r>
+      <w:ins w:id="189" w:author="Anni" w:date="2017-01-04T10:54:00Z">
+        <w:r>
+          <w:rPr>
+            <w:color w:val="FF0000"/>
+            <w:rPrChange w:id="190" w:author="Anni" w:date="2017-01-11T21:38:00Z">
+              <w:rPr/>
+            </w:rPrChange>
+          </w:rPr>
           <w:t>PHP und HTML</w:t>
-        </w:r>
-      </w:ins>
-    </w:p>
-    <w:p>
-      <w:pPr>
-        <w:pStyle w:val="berschrift1"/>
-        <w:pPrChange w:id="124" w:author="Anni" w:date="2017-01-04T10:36:00Z">
-          <w:pPr/>
-        </w:pPrChange>
-      </w:pPr>
-      <w:r>
-        <w:t xml:space="preserve">[Detailliertere Beschreibung eines technischen </w:t>
-      </w:r>
-      <w:commentRangeStart w:id="125"/>
-      <w:r>
-        <w:t>Aspektes</w:t>
-      </w:r>
-      <w:commentRangeEnd w:id="125"/>
-      <w:r>
-        <w:rPr>
-          <w:rStyle w:val="Kommentarzeichen"/>
-        </w:rPr>
-        <w:commentReference w:id="125"/>
-      </w:r>
-      <w:r>
-        <w:t>]</w:t>
-      </w:r>
-    </w:p>
-    <w:p>
-      <w:pPr>
-        <w:pStyle w:val="berschrift1"/>
-        <w:rPr>
-          <w:ins w:id="126" w:author="Anni" w:date="2017-01-11T17:43:00Z"/>
-        </w:rPr>
-        <w:pPrChange w:id="127" w:author="Anni" w:date="2017-01-04T10:36:00Z">
-          <w:pPr/>
-        </w:pPrChange>
-      </w:pPr>
-      <w:commentRangeStart w:id="128"/>
-      <w:r>
-        <w:t>Projektauswertung</w:t>
-      </w:r>
-      <w:commentRangeEnd w:id="128"/>
-      <w:r>
-        <w:rPr>
-          <w:rStyle w:val="Kommentarzeichen"/>
-        </w:rPr>
-        <w:commentReference w:id="128"/>
-      </w:r>
-    </w:p>
-    <w:p>
-      <w:pPr>
-        <w:rPr>
-          <w:ins w:id="129" w:author="Anni" w:date="2017-01-11T18:15:00Z"/>
-        </w:rPr>
-        <w:pPrChange w:id="130" w:author="Anni" w:date="2017-01-11T17:43:00Z">
-          <w:pPr/>
-        </w:pPrChange>
-      </w:pPr>
-      <w:ins w:id="131" w:author="Anni" w:date="2017-01-11T17:43:00Z">
-        <w:r>
-          <w:t xml:space="preserve">Das Projekt wurde im Sommer Semester 2016 angefangen unter der Leitung von Markus Alpers. </w:t>
-        </w:r>
-      </w:ins>
-      <w:ins w:id="132" w:author="Anni" w:date="2017-01-11T17:46:00Z">
-        <w:r>
-          <w:t>Vorgabe war ein interaktives Spiel</w:t>
-        </w:r>
-      </w:ins>
-      <w:ins w:id="133" w:author="Anni" w:date="2017-01-11T18:04:00Z">
-        <w:r>
-          <w:t>, welches ausschließlich mit HTML, PHP und ggf. MySQL realisiert werden sollte</w:t>
-        </w:r>
-      </w:ins>
-      <w:ins w:id="134" w:author="Anni" w:date="2017-01-11T17:56:00Z">
-        <w:r>
-          <w:t xml:space="preserve">. CSS und andere Programmiersprachen durften nicht genutzt werden. </w:t>
-        </w:r>
-      </w:ins>
-      <w:ins w:id="135" w:author="Anni" w:date="2017-01-11T17:45:00Z">
-        <w:r>
-          <w:t>Die Projektidee und die Strukturentwicklung nahmen einen großen Teil der Zeit ein, da immer wieder Korrekturen gemacht werden mussten.</w:t>
-        </w:r>
-      </w:ins>
-      <w:ins w:id="136" w:author="Anni" w:date="2017-01-11T17:47:00Z">
-        <w:r>
-          <w:t xml:space="preserve"> </w:t>
-        </w:r>
-      </w:ins>
-      <w:ins w:id="137" w:author="Anni" w:date="2017-01-11T17:50:00Z">
-        <w:r>
-          <w:t>I</w:t>
-        </w:r>
-      </w:ins>
-      <w:ins w:id="138" w:author="Anni" w:date="2017-01-11T17:47:00Z">
-        <w:r>
-          <w:t xml:space="preserve">m Wintersemester war die Planungsphase größtenteils beendet und </w:t>
-        </w:r>
-      </w:ins>
-      <w:ins w:id="139" w:author="Anni" w:date="2017-01-11T17:48:00Z">
-        <w:r>
-          <w:t>die Programmierphase konnte endlich beginnen</w:t>
-        </w:r>
-      </w:ins>
-      <w:ins w:id="140" w:author="Anni" w:date="2017-01-11T17:50:00Z">
-        <w:r>
-          <w:t xml:space="preserve">. </w:t>
-        </w:r>
-      </w:ins>
-      <w:ins w:id="141" w:author="Anni" w:date="2017-01-11T17:51:00Z">
-        <w:r>
-          <w:t>Zuerst sollte der HTML-Teil programmiert werden und dann der PHP- und MySQL-Teil.</w:t>
-        </w:r>
-      </w:ins>
-      <w:ins w:id="142" w:author="Anni" w:date="2017-01-11T17:52:00Z">
-        <w:r>
-          <w:t xml:space="preserve"> </w:t>
-        </w:r>
-      </w:ins>
-      <w:ins w:id="143" w:author="Anni" w:date="2017-01-11T18:05:00Z">
-        <w:r>
-          <w:t>Während der Leitung von Herrn Alpers</w:t>
-        </w:r>
-      </w:ins>
-      <w:ins w:id="144" w:author="Anni" w:date="2017-01-11T18:06:00Z">
-        <w:r>
-          <w:t xml:space="preserve"> gab es ein regelmäßiges Feedback zum aktuellen Stand.</w:t>
-        </w:r>
-      </w:ins>
-      <w:ins w:id="145" w:author="Anni" w:date="2017-01-11T18:05:00Z">
-        <w:r>
-          <w:t xml:space="preserve"> </w:t>
-        </w:r>
-      </w:ins>
-      <w:ins w:id="146" w:author="Anni" w:date="2017-01-11T17:52:00Z">
-        <w:r>
-          <w:t xml:space="preserve">Nach der Übergabe der Verantwortung an </w:t>
-        </w:r>
-      </w:ins>
-      <w:ins w:id="147" w:author="Anni" w:date="2017-01-11T17:54:00Z">
-        <w:r>
-          <w:t>Professor</w:t>
-        </w:r>
-      </w:ins>
-      <w:ins w:id="148" w:author="Anni" w:date="2017-01-11T17:52:00Z">
-        <w:r>
-          <w:t xml:space="preserve"> </w:t>
-        </w:r>
-        <w:proofErr w:type="spellStart"/>
-        <w:r>
-          <w:t>Plaß</w:t>
-        </w:r>
-      </w:ins>
-      <w:proofErr w:type="spellEnd"/>
-      <w:ins w:id="149" w:author="Anni" w:date="2017-01-11T17:54:00Z">
-        <w:r>
-          <w:t xml:space="preserve"> wurden die Vorgaben geändert und so konnten viele </w:t>
-        </w:r>
-      </w:ins>
-      <w:proofErr w:type="spellStart"/>
-      <w:ins w:id="150" w:author="Anni" w:date="2017-01-11T17:55:00Z">
-        <w:r>
-          <w:t>Unwegsamkeiten</w:t>
-        </w:r>
-        <w:proofErr w:type="spellEnd"/>
-        <w:r>
-          <w:t xml:space="preserve"> in der Programmierung gelöst werden.</w:t>
-        </w:r>
-      </w:ins>
-      <w:ins w:id="151" w:author="Anni" w:date="2017-01-11T17:54:00Z">
-        <w:r>
-          <w:t xml:space="preserve"> </w:t>
-        </w:r>
-      </w:ins>
-      <w:ins w:id="152" w:author="Anni" w:date="2017-01-11T18:02:00Z">
-        <w:r>
-          <w:t xml:space="preserve">Mit </w:t>
-        </w:r>
-      </w:ins>
-      <w:ins w:id="153" w:author="Anni" w:date="2017-01-11T17:58:00Z">
-        <w:r>
-          <w:t xml:space="preserve">CSS </w:t>
-        </w:r>
-      </w:ins>
-      <w:ins w:id="154" w:author="Anni" w:date="2017-01-11T18:03:00Z">
-        <w:r>
-          <w:t xml:space="preserve">konnte eine </w:t>
-        </w:r>
-      </w:ins>
-      <w:ins w:id="155" w:author="Anni" w:date="2017-01-11T17:58:00Z">
-        <w:r>
-          <w:t xml:space="preserve">bessere Darstellung des Spielfelds und deren Spielsteinen entwickelt werden und mit </w:t>
-        </w:r>
-        <w:proofErr w:type="spellStart"/>
-        <w:r>
-          <w:t>Javascript</w:t>
-        </w:r>
-        <w:proofErr w:type="spellEnd"/>
-        <w:r>
-          <w:t xml:space="preserve"> Funktionen erstellt werden, die ein </w:t>
-        </w:r>
-      </w:ins>
-      <w:ins w:id="156" w:author="Anni" w:date="2017-01-11T18:00:00Z">
-        <w:r>
-          <w:t>n</w:t>
-        </w:r>
-      </w:ins>
-      <w:ins w:id="157" w:author="Anni" w:date="2017-01-11T17:58:00Z">
-        <w:r>
-          <w:t>eu</w:t>
-        </w:r>
-      </w:ins>
-      <w:ins w:id="158" w:author="Anni" w:date="2017-01-11T18:00:00Z">
-        <w:r>
-          <w:t xml:space="preserve"> </w:t>
-        </w:r>
-      </w:ins>
-      <w:ins w:id="159" w:author="Anni" w:date="2017-01-11T17:58:00Z">
-        <w:r>
-          <w:t>laden der Seite</w:t>
-        </w:r>
-      </w:ins>
-      <w:ins w:id="160" w:author="Anni" w:date="2017-01-11T18:00:00Z">
-        <w:r>
-          <w:t xml:space="preserve"> nicht mehr so oft erforderlich machen.</w:t>
-        </w:r>
-      </w:ins>
-      <w:ins w:id="161" w:author="Anni" w:date="2017-01-11T18:13:00Z">
-        <w:r>
-          <w:t xml:space="preserve"> Die Gruppenarbeit konnte bis zur Ablösung durch Professor </w:t>
-        </w:r>
-        <w:proofErr w:type="spellStart"/>
-        <w:r>
-          <w:t>Plaß</w:t>
-        </w:r>
-        <w:proofErr w:type="spellEnd"/>
-        <w:r>
-          <w:t xml:space="preserve"> nicht </w:t>
-        </w:r>
-      </w:ins>
-      <w:ins w:id="162" w:author="Anni" w:date="2017-01-11T18:14:00Z">
-        <w:r>
-          <w:t>stattfinden, sodass danach erst eine Gruppe gebildet werden konnte und die Arbeit fortgesetzt werden konnte</w:t>
-        </w:r>
-      </w:ins>
-      <w:ins w:id="163" w:author="Anni" w:date="2017-01-11T18:15:00Z">
-        <w:r>
-          <w:t>.</w:t>
-        </w:r>
-      </w:ins>
-    </w:p>
-    <w:p>
-      <w:pPr>
-        <w:rPr>
-          <w:ins w:id="164" w:author="Anni" w:date="2017-01-11T18:22:00Z"/>
-        </w:rPr>
-        <w:pPrChange w:id="165" w:author="Anni" w:date="2017-01-11T17:43:00Z">
-          <w:pPr/>
-        </w:pPrChange>
-      </w:pPr>
-      <w:ins w:id="166" w:author="Anni" w:date="2017-01-11T18:19:00Z">
-        <w:r>
-          <w:t xml:space="preserve">Das Arbeiten mit </w:t>
-        </w:r>
-        <w:proofErr w:type="spellStart"/>
-        <w:r>
-          <w:t>Github</w:t>
-        </w:r>
-        <w:proofErr w:type="spellEnd"/>
-        <w:r>
-          <w:t xml:space="preserve"> war leicht und unkompliziert. Sowohl die Gruppenarbeit als auch die Feedbacks wurden hierrüber koordiniert. </w:t>
-        </w:r>
-      </w:ins>
-      <w:ins w:id="167" w:author="Anni" w:date="2017-01-11T18:20:00Z">
-        <w:r>
-          <w:t>D</w:t>
-        </w:r>
-      </w:ins>
-      <w:ins w:id="168" w:author="Anni" w:date="2017-01-11T18:21:00Z">
-        <w:r>
-          <w:t>ie</w:t>
-        </w:r>
-      </w:ins>
-      <w:ins w:id="169" w:author="Anni" w:date="2017-01-11T18:20:00Z">
-        <w:r>
-          <w:t xml:space="preserve"> von </w:t>
-        </w:r>
-        <w:proofErr w:type="spellStart"/>
-        <w:r>
-          <w:t>Github</w:t>
-        </w:r>
-        <w:proofErr w:type="spellEnd"/>
-        <w:r>
-          <w:t xml:space="preserve"> entwickelte </w:t>
-        </w:r>
-      </w:ins>
-      <w:ins w:id="170" w:author="Anni" w:date="2017-01-11T18:21:00Z">
-        <w:r>
-          <w:t>Entwicklungsumgebung „Atom“ ist leicht zu bedienen und in Verbindung mit PHP sehr nützlich.</w:t>
-        </w:r>
-      </w:ins>
-    </w:p>
-    <w:p>
-      <w:pPr>
-        <w:rPr>
-          <w:ins w:id="171" w:author="Anni" w:date="2017-01-11T18:27:00Z"/>
-        </w:rPr>
-        <w:pPrChange w:id="172" w:author="Anni" w:date="2017-01-11T17:43:00Z">
-          <w:pPr/>
-        </w:pPrChange>
-      </w:pPr>
-      <w:ins w:id="173" w:author="Anni" w:date="2017-01-11T18:22:00Z">
-        <w:r>
-          <w:t xml:space="preserve">Die Ordnerstruktur hat sich im Laufe des Projekts geändert und auch die Schwerpunkte der einzelnen </w:t>
-        </w:r>
-      </w:ins>
-      <w:ins w:id="174" w:author="Anni" w:date="2017-01-11T18:23:00Z">
-        <w:r>
-          <w:t>Dateien</w:t>
-        </w:r>
-      </w:ins>
-      <w:ins w:id="175" w:author="Anni" w:date="2017-01-11T18:22:00Z">
-        <w:r>
-          <w:t xml:space="preserve"> </w:t>
-        </w:r>
-      </w:ins>
-      <w:ins w:id="176" w:author="Anni" w:date="2017-01-11T18:23:00Z">
-        <w:r>
-          <w:t>haben sich mehrfach geändert.</w:t>
-        </w:r>
-      </w:ins>
-      <w:ins w:id="177" w:author="Anni" w:date="2017-01-11T18:24:00Z">
-        <w:r>
-          <w:t xml:space="preserve"> Mittlerweile </w:t>
-        </w:r>
-      </w:ins>
-      <w:ins w:id="178" w:author="Anni" w:date="2017-01-11T18:25:00Z">
-        <w:r>
-          <w:t xml:space="preserve">haben die </w:t>
-        </w:r>
-      </w:ins>
-      <w:proofErr w:type="spellStart"/>
-      <w:ins w:id="179" w:author="Anni" w:date="2017-01-11T18:26:00Z">
-        <w:r>
-          <w:t>I</w:t>
-        </w:r>
-      </w:ins>
-      <w:ins w:id="180" w:author="Anni" w:date="2017-01-11T18:25:00Z">
-        <w:r>
-          <w:t>ncludes</w:t>
-        </w:r>
-        <w:proofErr w:type="spellEnd"/>
-        <w:r>
-          <w:t xml:space="preserve">, Klassen, </w:t>
-        </w:r>
-      </w:ins>
-      <w:ins w:id="181" w:author="Anni" w:date="2017-01-11T18:26:00Z">
-        <w:r>
-          <w:t>W</w:t>
-        </w:r>
-      </w:ins>
-      <w:ins w:id="182" w:author="Anni" w:date="2017-01-11T18:25:00Z">
-        <w:r>
-          <w:t xml:space="preserve">ebansichten und Bilder einen eigenen Ordner. </w:t>
-        </w:r>
-      </w:ins>
-    </w:p>
-    <w:p>
-      <w:pPr>
-        <w:rPr>
-          <w:ins w:id="183" w:author="Anni" w:date="2017-01-11T18:29:00Z"/>
-        </w:rPr>
-        <w:pPrChange w:id="184" w:author="Anni" w:date="2017-01-11T17:43:00Z">
-          <w:pPr/>
-        </w:pPrChange>
-      </w:pPr>
-      <w:ins w:id="185" w:author="Anni" w:date="2017-01-11T18:27:00Z">
-        <w:r>
-          <w:t xml:space="preserve">Um das Spiel zu testen, wurde es als Brettspiel aufgebaut und ausprobiert. </w:t>
-        </w:r>
-      </w:ins>
-      <w:ins w:id="186" w:author="Anni" w:date="2017-01-11T18:28:00Z">
-        <w:r>
-          <w:t>Die Ergebnisse aus diesem Test werden im Ordner „</w:t>
-        </w:r>
-      </w:ins>
-      <w:proofErr w:type="spellStart"/>
-      <w:ins w:id="187" w:author="Anni" w:date="2017-01-11T18:29:00Z">
-        <w:r>
-          <w:t>Balancing</w:t>
-        </w:r>
-      </w:ins>
-      <w:proofErr w:type="spellEnd"/>
-      <w:ins w:id="188" w:author="Anni" w:date="2017-01-11T18:28:00Z">
-        <w:r>
-          <w:t>“ zusammengefasst</w:t>
-        </w:r>
-      </w:ins>
-      <w:ins w:id="189" w:author="Anni" w:date="2017-01-11T18:29:00Z">
-        <w:r>
-          <w:t>. Der Test war sehr aufschlussreich und hat zur Verbesserung des Spielerleb</w:t>
-        </w:r>
-      </w:ins>
-      <w:ins w:id="190" w:author="Anni" w:date="2017-01-11T18:30:00Z">
-        <w:r>
-          <w:t>n</w:t>
-        </w:r>
-      </w:ins>
-      <w:ins w:id="191" w:author="Anni" w:date="2017-01-11T18:29:00Z">
-        <w:r>
-          <w:t>isses geführt:</w:t>
         </w:r>
       </w:ins>
     </w:p>
@@ -1133,16 +1169,556 @@
           <w:numId w:val="1"/>
         </w:numPr>
         <w:rPr>
-          <w:ins w:id="192" w:author="Anni" w:date="2017-01-11T18:30:00Z"/>
-        </w:rPr>
-        <w:pPrChange w:id="193" w:author="Anni" w:date="2017-01-11T18:30:00Z">
+          <w:ins w:id="191" w:author="Anni" w:date="2017-01-11T21:42:00Z"/>
+          <w:color w:val="FF0000"/>
+        </w:rPr>
+        <w:pPrChange w:id="192" w:author="Anni" w:date="2017-01-04T10:54:00Z">
           <w:pPr/>
         </w:pPrChange>
       </w:pPr>
-      <w:ins w:id="194" w:author="Anni" w:date="2017-01-11T18:30:00Z">
+      <w:ins w:id="193" w:author="Anni" w:date="2017-01-11T21:38:00Z">
+        <w:r>
+          <w:rPr>
+            <w:color w:val="FF0000"/>
+            <w:rPrChange w:id="194" w:author="Anni" w:date="2017-01-11T21:38:00Z">
+              <w:rPr/>
+            </w:rPrChange>
+          </w:rPr>
+          <w:t>Ordnerstruktur</w:t>
+        </w:r>
+      </w:ins>
+    </w:p>
+    <w:p>
+      <w:pPr>
+        <w:ind w:left="360"/>
+        <w:rPr>
+          <w:color w:val="FF0000"/>
+          <w:rPrChange w:id="195" w:author="Anni" w:date="2017-01-11T21:44:00Z">
+            <w:rPr/>
+          </w:rPrChange>
+        </w:rPr>
+        <w:pPrChange w:id="196" w:author="Anni" w:date="2017-01-11T21:42:00Z">
+          <w:pPr/>
+        </w:pPrChange>
+      </w:pPr>
+      <w:ins w:id="197" w:author="Anni" w:date="2017-01-11T21:42:00Z">
+        <w:r>
+          <w:rPr>
+            <w:b/>
+            <w:bCs/>
+            <w:color w:val="FF0000"/>
+            <w:sz w:val="20"/>
+            <w:szCs w:val="20"/>
+            <w:rPrChange w:id="198" w:author="Anni" w:date="2017-01-11T21:44:00Z">
+              <w:rPr>
+                <w:b/>
+                <w:bCs/>
+                <w:sz w:val="20"/>
+                <w:szCs w:val="20"/>
+              </w:rPr>
+            </w:rPrChange>
+          </w:rPr>
+          <w:t>Systemarchitektur</w:t>
+        </w:r>
+        <w:r>
+          <w:rPr>
+            <w:color w:val="FF0000"/>
+            <w:sz w:val="20"/>
+            <w:szCs w:val="20"/>
+            <w:rPrChange w:id="199" w:author="Anni" w:date="2017-01-11T21:44:00Z">
+              <w:rPr>
+                <w:sz w:val="20"/>
+                <w:szCs w:val="20"/>
+              </w:rPr>
+            </w:rPrChange>
+          </w:rPr>
+          <w:t>: Hier erklären Sie die technische Architektur. Das kann zum Beispiel bedeuten, dass Sie eine Client-Server-Architektur haben (Webserver stellt HTML-Seiten zur Verfügung, Browser ruft sie ab). Es kann auch eine Softwarearchitektur sein (weil Sie z.B. eine Datenbank verwenden). Es bietet sich an, dafür ein Diagramm zu erstellen – bitte selbst erstellt und kein Screenshot aus dem Internet.</w:t>
+        </w:r>
+      </w:ins>
+    </w:p>
+    <w:p>
+      <w:pPr>
+        <w:pStyle w:val="berschrift1"/>
+        <w:rPr>
+          <w:ins w:id="200" w:author="Anni" w:date="2017-01-11T21:38:00Z"/>
+        </w:rPr>
+        <w:pPrChange w:id="201" w:author="Anni" w:date="2017-01-04T10:36:00Z">
+          <w:pPr/>
+        </w:pPrChange>
+      </w:pPr>
+      <w:r>
+        <w:t xml:space="preserve">[Detailliertere Beschreibung eines technischen </w:t>
+      </w:r>
+      <w:commentRangeStart w:id="202"/>
+      <w:r>
+        <w:t>Aspektes</w:t>
+      </w:r>
+      <w:commentRangeEnd w:id="202"/>
+      <w:r>
+        <w:rPr>
+          <w:rStyle w:val="Kommentarzeichen"/>
+        </w:rPr>
+        <w:commentReference w:id="202"/>
+      </w:r>
+      <w:r>
+        <w:t>]</w:t>
+      </w:r>
+    </w:p>
+    <w:p>
+      <w:pPr>
+        <w:rPr>
+          <w:ins w:id="203" w:author="Anni" w:date="2017-01-11T21:43:00Z"/>
+          <w:color w:val="FF0000"/>
+        </w:rPr>
+        <w:pPrChange w:id="204" w:author="Anni" w:date="2017-01-11T21:38:00Z">
+          <w:pPr/>
+        </w:pPrChange>
+      </w:pPr>
+      <w:ins w:id="205" w:author="Anni" w:date="2017-01-11T21:38:00Z">
+        <w:r>
+          <w:rPr>
+            <w:color w:val="FF0000"/>
+            <w:rPrChange w:id="206" w:author="Anni" w:date="2017-01-11T21:39:00Z">
+              <w:rPr/>
+            </w:rPrChange>
+          </w:rPr>
+          <w:t>Hier z.B. was zum Hex in CSS schreiben. Oder allgemein zum Spielfeld</w:t>
+        </w:r>
+      </w:ins>
+      <w:ins w:id="207" w:author="Anni" w:date="2017-01-11T21:39:00Z">
+        <w:r>
+          <w:rPr>
+            <w:color w:val="FF0000"/>
+            <w:rPrChange w:id="208" w:author="Anni" w:date="2017-01-11T21:39:00Z">
+              <w:rPr/>
+            </w:rPrChange>
+          </w:rPr>
+          <w:t>.</w:t>
+        </w:r>
+      </w:ins>
+    </w:p>
+    <w:p>
+      <w:pPr>
+        <w:rPr>
+          <w:color w:val="FF0000"/>
+          <w:rPrChange w:id="209" w:author="Anni" w:date="2017-01-11T21:44:00Z">
+            <w:rPr/>
+          </w:rPrChange>
+        </w:rPr>
+        <w:pPrChange w:id="210" w:author="Anni" w:date="2017-01-11T21:38:00Z">
+          <w:pPr/>
+        </w:pPrChange>
+      </w:pPr>
+      <w:ins w:id="211" w:author="Anni" w:date="2017-01-11T21:43:00Z">
+        <w:r>
+          <w:rPr>
+            <w:b/>
+            <w:bCs/>
+            <w:color w:val="FF0000"/>
+            <w:sz w:val="20"/>
+            <w:szCs w:val="20"/>
+            <w:rPrChange w:id="212" w:author="Anni" w:date="2017-01-11T21:44:00Z">
+              <w:rPr>
+                <w:b/>
+                <w:bCs/>
+                <w:sz w:val="20"/>
+                <w:szCs w:val="20"/>
+              </w:rPr>
+            </w:rPrChange>
+          </w:rPr>
+          <w:t>Beschreibung eines technischen Teilaspektes</w:t>
+        </w:r>
+        <w:r>
+          <w:rPr>
+            <w:color w:val="FF0000"/>
+            <w:sz w:val="20"/>
+            <w:szCs w:val="20"/>
+            <w:rPrChange w:id="213" w:author="Anni" w:date="2017-01-11T21:44:00Z">
+              <w:rPr>
+                <w:sz w:val="20"/>
+                <w:szCs w:val="20"/>
+              </w:rPr>
+            </w:rPrChange>
+          </w:rPr>
+          <w:t>: Wenn Sie einen bestimmten Algorithmus entwickelt haben, oder eine bestimmte Berechnung durchführen, oder wenn es ein anderes wichtiges technisches Detail gibt, beschreiben sie es bitte.</w:t>
+        </w:r>
+      </w:ins>
+    </w:p>
+    <w:p>
+      <w:pPr>
+        <w:pStyle w:val="berschrift1"/>
+        <w:rPr>
+          <w:ins w:id="214" w:author="Anni" w:date="2017-01-11T17:43:00Z"/>
+        </w:rPr>
+        <w:pPrChange w:id="215" w:author="Anni" w:date="2017-01-04T10:36:00Z">
+          <w:pPr/>
+        </w:pPrChange>
+      </w:pPr>
+      <w:commentRangeStart w:id="216"/>
+      <w:r>
+        <w:t>Projektauswertung</w:t>
+      </w:r>
+      <w:commentRangeEnd w:id="216"/>
+      <w:r>
+        <w:rPr>
+          <w:rStyle w:val="Kommentarzeichen"/>
+        </w:rPr>
+        <w:commentReference w:id="216"/>
+      </w:r>
+    </w:p>
+    <w:p>
+      <w:pPr>
+        <w:rPr>
+          <w:ins w:id="217" w:author="Anni" w:date="2017-01-11T18:15:00Z"/>
+        </w:rPr>
+      </w:pPr>
+      <w:ins w:id="218" w:author="Anni" w:date="2017-01-11T17:43:00Z">
+        <w:r>
+          <w:t xml:space="preserve">Das Projekt wurde im Sommer Semester 2016 angefangen unter der Leitung von Markus Alpers. </w:t>
+        </w:r>
+      </w:ins>
+      <w:ins w:id="219" w:author="Anni" w:date="2017-01-11T17:46:00Z">
+        <w:r>
+          <w:t>Vorgabe war ein interaktives Spiel</w:t>
+        </w:r>
+      </w:ins>
+      <w:ins w:id="220" w:author="Anni" w:date="2017-01-11T18:04:00Z">
+        <w:r>
+          <w:t>, welches ausschließlich mit HTML, PHP und ggf. MySQL realisiert werden sollte</w:t>
+        </w:r>
+      </w:ins>
+      <w:ins w:id="221" w:author="Anni" w:date="2017-01-11T17:56:00Z">
+        <w:r>
+          <w:t xml:space="preserve">. CSS und andere Programmiersprachen durften nicht genutzt werden. </w:t>
+        </w:r>
+      </w:ins>
+      <w:ins w:id="222" w:author="Anni" w:date="2017-01-11T17:45:00Z">
+        <w:r>
+          <w:t xml:space="preserve">Die Projektidee </w:t>
+        </w:r>
         <w:r>
           <w:lastRenderedPageBreak/>
-          <w:t>Das Spielfeld wurde um die äußeren Felder verkleinert.</w:t>
+          <w:t>und die Strukturentwicklung nahmen einen großen Teil der Zeit ein, da immer wieder Korrekturen gemacht werden mussten.</w:t>
+        </w:r>
+      </w:ins>
+      <w:ins w:id="223" w:author="Anni" w:date="2017-01-11T17:47:00Z">
+        <w:r>
+          <w:t xml:space="preserve"> </w:t>
+        </w:r>
+      </w:ins>
+      <w:ins w:id="224" w:author="Anni" w:date="2017-01-11T17:50:00Z">
+        <w:r>
+          <w:t>I</w:t>
+        </w:r>
+      </w:ins>
+      <w:ins w:id="225" w:author="Anni" w:date="2017-01-11T17:47:00Z">
+        <w:r>
+          <w:t xml:space="preserve">m Wintersemester war die Planungsphase größtenteils beendet und </w:t>
+        </w:r>
+      </w:ins>
+      <w:ins w:id="226" w:author="Anni" w:date="2017-01-11T17:48:00Z">
+        <w:r>
+          <w:t>die Programmierphase konnte endlich beginnen</w:t>
+        </w:r>
+      </w:ins>
+      <w:ins w:id="227" w:author="Anni" w:date="2017-01-11T17:50:00Z">
+        <w:r>
+          <w:t xml:space="preserve">. </w:t>
+        </w:r>
+      </w:ins>
+      <w:ins w:id="228" w:author="Anni" w:date="2017-01-11T17:51:00Z">
+        <w:r>
+          <w:t>Zuerst sollte der HTML-Teil programmiert werden und dann der PHP- und MySQL-Teil.</w:t>
+        </w:r>
+      </w:ins>
+      <w:ins w:id="229" w:author="Anni" w:date="2017-01-11T17:52:00Z">
+        <w:r>
+          <w:t xml:space="preserve"> </w:t>
+        </w:r>
+      </w:ins>
+      <w:ins w:id="230" w:author="Anni" w:date="2017-01-11T18:05:00Z">
+        <w:r>
+          <w:t>Während der Leitung von Herrn Alpers</w:t>
+        </w:r>
+      </w:ins>
+      <w:ins w:id="231" w:author="Anni" w:date="2017-01-11T18:06:00Z">
+        <w:r>
+          <w:t xml:space="preserve"> gab es ein regelmäßiges Feedback zum aktuellen Stand.</w:t>
+        </w:r>
+      </w:ins>
+      <w:ins w:id="232" w:author="Anni" w:date="2017-01-11T18:05:00Z">
+        <w:r>
+          <w:t xml:space="preserve"> </w:t>
+        </w:r>
+      </w:ins>
+      <w:ins w:id="233" w:author="Anni" w:date="2017-01-11T17:52:00Z">
+        <w:r>
+          <w:t xml:space="preserve">Nach der Übergabe der Verantwortung an </w:t>
+        </w:r>
+      </w:ins>
+      <w:ins w:id="234" w:author="Anni" w:date="2017-01-11T17:54:00Z">
+        <w:r>
+          <w:t>Professor</w:t>
+        </w:r>
+      </w:ins>
+      <w:ins w:id="235" w:author="Anni" w:date="2017-01-11T17:52:00Z">
+        <w:r>
+          <w:t xml:space="preserve"> </w:t>
+        </w:r>
+        <w:proofErr w:type="spellStart"/>
+        <w:r>
+          <w:t>Plaß</w:t>
+        </w:r>
+      </w:ins>
+      <w:proofErr w:type="spellEnd"/>
+      <w:ins w:id="236" w:author="Anni" w:date="2017-01-11T17:54:00Z">
+        <w:r>
+          <w:t xml:space="preserve"> wurden die Vorgaben geändert und so konnten viele </w:t>
+        </w:r>
+      </w:ins>
+      <w:proofErr w:type="spellStart"/>
+      <w:ins w:id="237" w:author="Anni" w:date="2017-01-11T17:55:00Z">
+        <w:r>
+          <w:t>Unwegsamkeiten</w:t>
+        </w:r>
+        <w:proofErr w:type="spellEnd"/>
+        <w:r>
+          <w:t xml:space="preserve"> in der Programmierung gelöst werden.</w:t>
+        </w:r>
+      </w:ins>
+      <w:ins w:id="238" w:author="Anni" w:date="2017-01-11T17:54:00Z">
+        <w:r>
+          <w:t xml:space="preserve"> </w:t>
+        </w:r>
+      </w:ins>
+      <w:ins w:id="239" w:author="Anni" w:date="2017-01-11T18:02:00Z">
+        <w:r>
+          <w:t xml:space="preserve">Mit </w:t>
+        </w:r>
+      </w:ins>
+      <w:ins w:id="240" w:author="Anni" w:date="2017-01-11T17:58:00Z">
+        <w:r>
+          <w:t xml:space="preserve">CSS </w:t>
+        </w:r>
+      </w:ins>
+      <w:ins w:id="241" w:author="Anni" w:date="2017-01-11T18:03:00Z">
+        <w:r>
+          <w:t xml:space="preserve">konnte eine </w:t>
+        </w:r>
+      </w:ins>
+      <w:ins w:id="242" w:author="Anni" w:date="2017-01-11T17:58:00Z">
+        <w:r>
+          <w:t xml:space="preserve">bessere Darstellung des Spielfelds und deren Spielsteinen entwickelt werden und mit </w:t>
+        </w:r>
+        <w:proofErr w:type="spellStart"/>
+        <w:r>
+          <w:t>Javascript</w:t>
+        </w:r>
+        <w:proofErr w:type="spellEnd"/>
+        <w:r>
+          <w:t xml:space="preserve"> Funktionen erstellt werden, die ein </w:t>
+        </w:r>
+      </w:ins>
+      <w:ins w:id="243" w:author="Anni" w:date="2017-01-11T18:00:00Z">
+        <w:r>
+          <w:t>n</w:t>
+        </w:r>
+      </w:ins>
+      <w:ins w:id="244" w:author="Anni" w:date="2017-01-11T17:58:00Z">
+        <w:r>
+          <w:t>eu</w:t>
+        </w:r>
+      </w:ins>
+      <w:ins w:id="245" w:author="Anni" w:date="2017-01-11T18:00:00Z">
+        <w:r>
+          <w:t xml:space="preserve"> </w:t>
+        </w:r>
+      </w:ins>
+      <w:ins w:id="246" w:author="Anni" w:date="2017-01-11T17:58:00Z">
+        <w:r>
+          <w:t>laden der Seite</w:t>
+        </w:r>
+      </w:ins>
+      <w:ins w:id="247" w:author="Anni" w:date="2017-01-11T18:00:00Z">
+        <w:r>
+          <w:t xml:space="preserve"> nicht mehr so oft erforderlich machen.</w:t>
+        </w:r>
+      </w:ins>
+      <w:ins w:id="248" w:author="Anni" w:date="2017-01-11T18:13:00Z">
+        <w:r>
+          <w:t xml:space="preserve"> Die Gruppenarbeit konnte bis zur Ablösung durch Professor </w:t>
+        </w:r>
+        <w:proofErr w:type="spellStart"/>
+        <w:r>
+          <w:t>Plaß</w:t>
+        </w:r>
+        <w:proofErr w:type="spellEnd"/>
+        <w:r>
+          <w:t xml:space="preserve"> nicht </w:t>
+        </w:r>
+      </w:ins>
+      <w:ins w:id="249" w:author="Anni" w:date="2017-01-11T18:14:00Z">
+        <w:r>
+          <w:t>stattfinden, sodass danach erst eine Gruppe gebildet werden konnte und die Arbeit fortgesetzt werden konnte</w:t>
+        </w:r>
+      </w:ins>
+      <w:ins w:id="250" w:author="Anni" w:date="2017-01-11T18:15:00Z">
+        <w:r>
+          <w:t>.</w:t>
+        </w:r>
+      </w:ins>
+    </w:p>
+    <w:p>
+      <w:pPr>
+        <w:rPr>
+          <w:ins w:id="251" w:author="Anni" w:date="2017-01-11T18:22:00Z"/>
+        </w:rPr>
+      </w:pPr>
+      <w:ins w:id="252" w:author="Anni" w:date="2017-01-11T18:19:00Z">
+        <w:r>
+          <w:t xml:space="preserve">Das Arbeiten mit </w:t>
+        </w:r>
+        <w:proofErr w:type="spellStart"/>
+        <w:r>
+          <w:t>Github</w:t>
+        </w:r>
+        <w:proofErr w:type="spellEnd"/>
+        <w:r>
+          <w:t xml:space="preserve"> war leicht und unkompliziert. Sowohl die Gruppenarbeit als auch die Feedbacks wurden hierrüber koordiniert. </w:t>
+        </w:r>
+      </w:ins>
+      <w:ins w:id="253" w:author="Anni" w:date="2017-01-11T18:20:00Z">
+        <w:r>
+          <w:t>D</w:t>
+        </w:r>
+      </w:ins>
+      <w:ins w:id="254" w:author="Anni" w:date="2017-01-11T18:21:00Z">
+        <w:r>
+          <w:t>ie</w:t>
+        </w:r>
+      </w:ins>
+      <w:ins w:id="255" w:author="Anni" w:date="2017-01-11T18:20:00Z">
+        <w:r>
+          <w:t xml:space="preserve"> von </w:t>
+        </w:r>
+        <w:proofErr w:type="spellStart"/>
+        <w:r>
+          <w:t>Github</w:t>
+        </w:r>
+        <w:proofErr w:type="spellEnd"/>
+        <w:r>
+          <w:t xml:space="preserve"> entwickelte </w:t>
+        </w:r>
+      </w:ins>
+      <w:ins w:id="256" w:author="Anni" w:date="2017-01-11T18:21:00Z">
+        <w:r>
+          <w:t>Entwicklungsumgebung „Atom“ ist leicht zu bedienen und in Verbindung mit PHP sehr nützlich.</w:t>
+        </w:r>
+      </w:ins>
+    </w:p>
+    <w:p>
+      <w:pPr>
+        <w:rPr>
+          <w:ins w:id="257" w:author="Anni" w:date="2017-01-11T18:27:00Z"/>
+        </w:rPr>
+      </w:pPr>
+      <w:ins w:id="258" w:author="Anni" w:date="2017-01-11T18:22:00Z">
+        <w:r>
+          <w:t xml:space="preserve">Die Ordnerstruktur hat sich im Laufe des Projekts geändert und auch die Schwerpunkte der einzelnen </w:t>
+        </w:r>
+      </w:ins>
+      <w:ins w:id="259" w:author="Anni" w:date="2017-01-11T18:23:00Z">
+        <w:r>
+          <w:t>Dateien</w:t>
+        </w:r>
+      </w:ins>
+      <w:ins w:id="260" w:author="Anni" w:date="2017-01-11T18:22:00Z">
+        <w:r>
+          <w:t xml:space="preserve"> </w:t>
+        </w:r>
+      </w:ins>
+      <w:ins w:id="261" w:author="Anni" w:date="2017-01-11T18:23:00Z">
+        <w:r>
+          <w:t>haben sich mehrfach geändert.</w:t>
+        </w:r>
+      </w:ins>
+      <w:ins w:id="262" w:author="Anni" w:date="2017-01-11T18:24:00Z">
+        <w:r>
+          <w:t xml:space="preserve"> Mittlerweile </w:t>
+        </w:r>
+      </w:ins>
+      <w:ins w:id="263" w:author="Anni" w:date="2017-01-11T18:25:00Z">
+        <w:r>
+          <w:t xml:space="preserve">haben die </w:t>
+        </w:r>
+      </w:ins>
+      <w:proofErr w:type="spellStart"/>
+      <w:ins w:id="264" w:author="Anni" w:date="2017-01-11T18:26:00Z">
+        <w:r>
+          <w:t>I</w:t>
+        </w:r>
+      </w:ins>
+      <w:ins w:id="265" w:author="Anni" w:date="2017-01-11T18:25:00Z">
+        <w:r>
+          <w:t>ncludes</w:t>
+        </w:r>
+        <w:proofErr w:type="spellEnd"/>
+        <w:r>
+          <w:t xml:space="preserve">, Klassen, </w:t>
+        </w:r>
+      </w:ins>
+      <w:ins w:id="266" w:author="Anni" w:date="2017-01-11T18:26:00Z">
+        <w:r>
+          <w:t>W</w:t>
+        </w:r>
+      </w:ins>
+      <w:ins w:id="267" w:author="Anni" w:date="2017-01-11T18:25:00Z">
+        <w:r>
+          <w:t xml:space="preserve">ebansichten und Bilder einen eigenen Ordner. </w:t>
+        </w:r>
+      </w:ins>
+    </w:p>
+    <w:p>
+      <w:pPr>
+        <w:rPr>
+          <w:ins w:id="268" w:author="Anni" w:date="2017-01-11T18:29:00Z"/>
+        </w:rPr>
+      </w:pPr>
+      <w:ins w:id="269" w:author="Anni" w:date="2017-01-11T18:27:00Z">
+        <w:r>
+          <w:t xml:space="preserve">Um das Spiel zu testen, wurde es als Brettspiel aufgebaut und ausprobiert. </w:t>
+        </w:r>
+      </w:ins>
+      <w:ins w:id="270" w:author="Anni" w:date="2017-01-11T18:28:00Z">
+        <w:r>
+          <w:t>Die Ergebnisse aus diesem Test werden im Ordner „</w:t>
+        </w:r>
+      </w:ins>
+      <w:proofErr w:type="spellStart"/>
+      <w:ins w:id="271" w:author="Anni" w:date="2017-01-11T18:29:00Z">
+        <w:r>
+          <w:t>Balancing</w:t>
+        </w:r>
+      </w:ins>
+      <w:proofErr w:type="spellEnd"/>
+      <w:ins w:id="272" w:author="Anni" w:date="2017-01-11T18:28:00Z">
+        <w:r>
+          <w:t>“ zusammengefasst</w:t>
+        </w:r>
+      </w:ins>
+      <w:ins w:id="273" w:author="Anni" w:date="2017-01-11T18:29:00Z">
+        <w:r>
+          <w:t>. Der Test war sehr aufschlussreich und hat zur Verbesserung des Spielerleb</w:t>
+        </w:r>
+      </w:ins>
+      <w:ins w:id="274" w:author="Anni" w:date="2017-01-11T18:30:00Z">
+        <w:r>
+          <w:t>n</w:t>
+        </w:r>
+      </w:ins>
+      <w:ins w:id="275" w:author="Anni" w:date="2017-01-11T18:29:00Z">
+        <w:r>
+          <w:t>isses geführt:</w:t>
         </w:r>
       </w:ins>
     </w:p>
@@ -1154,20 +1730,15 @@
           <w:numId w:val="1"/>
         </w:numPr>
         <w:rPr>
-          <w:ins w:id="195" w:author="Anni" w:date="2017-01-11T18:32:00Z"/>
-        </w:rPr>
-        <w:pPrChange w:id="196" w:author="Anni" w:date="2017-01-11T18:30:00Z">
+          <w:ins w:id="276" w:author="Anni" w:date="2017-01-11T18:30:00Z"/>
+        </w:rPr>
+        <w:pPrChange w:id="277" w:author="Anni" w:date="2017-01-11T18:30:00Z">
           <w:pPr/>
         </w:pPrChange>
       </w:pPr>
-      <w:ins w:id="197" w:author="Anni" w:date="2017-01-11T18:31:00Z">
-        <w:r>
-          <w:t>Die Mauerkarten wurden angepasst, um ein</w:t>
-        </w:r>
-      </w:ins>
-      <w:ins w:id="198" w:author="Anni" w:date="2017-01-11T18:32:00Z">
-        <w:r>
-          <w:t xml:space="preserve"> flüssigeres Spiel zu ermöglichen.</w:t>
+      <w:ins w:id="278" w:author="Anni" w:date="2017-01-11T18:30:00Z">
+        <w:r>
+          <w:t>Das Spielfeld wurde um die äußeren Felder verkleinert.</w:t>
         </w:r>
       </w:ins>
     </w:p>
@@ -1179,31 +1750,20 @@
           <w:numId w:val="1"/>
         </w:numPr>
         <w:rPr>
-          <w:ins w:id="199" w:author="Anni" w:date="2017-01-11T18:01:00Z"/>
-        </w:rPr>
-        <w:pPrChange w:id="200" w:author="Anni" w:date="2017-01-11T18:30:00Z">
+          <w:ins w:id="279" w:author="Anni" w:date="2017-01-11T18:32:00Z"/>
+        </w:rPr>
+        <w:pPrChange w:id="280" w:author="Anni" w:date="2017-01-11T18:30:00Z">
           <w:pPr/>
         </w:pPrChange>
       </w:pPr>
-      <w:ins w:id="201" w:author="Anni" w:date="2017-01-11T18:33:00Z">
-        <w:r>
-          <w:t>Die Anzahl der Spielsteine wurde mehr als halbiert, um die Spielzeit der Partie zu verkürzen.</w:t>
-        </w:r>
-      </w:ins>
-    </w:p>
-    <w:p>
-      <w:pPr>
-        <w:pStyle w:val="berschrift2"/>
-        <w:rPr>
-          <w:ins w:id="202" w:author="Anni" w:date="2017-01-11T18:35:00Z"/>
-        </w:rPr>
-        <w:pPrChange w:id="203" w:author="Anni" w:date="2017-01-11T18:35:00Z">
-          <w:pPr/>
-        </w:pPrChange>
-      </w:pPr>
-      <w:ins w:id="204" w:author="Anni" w:date="2017-01-11T18:35:00Z">
-        <w:r>
-          <w:t>Schwierigkeiten</w:t>
+      <w:ins w:id="281" w:author="Anni" w:date="2017-01-11T18:31:00Z">
+        <w:r>
+          <w:t>Die Mauerkarten wurden angepasst, um ein</w:t>
+        </w:r>
+      </w:ins>
+      <w:ins w:id="282" w:author="Anni" w:date="2017-01-11T18:32:00Z">
+        <w:r>
+          <w:t xml:space="preserve"> flüssigeres Spiel zu ermöglichen.</w:t>
         </w:r>
       </w:ins>
     </w:p>
@@ -1215,15 +1775,31 @@
           <w:numId w:val="1"/>
         </w:numPr>
         <w:rPr>
-          <w:ins w:id="205" w:author="Anni" w:date="2017-01-11T18:38:00Z"/>
-        </w:rPr>
-        <w:pPrChange w:id="206" w:author="Anni" w:date="2017-01-11T18:38:00Z">
+          <w:ins w:id="283" w:author="Anni" w:date="2017-01-11T18:01:00Z"/>
+        </w:rPr>
+        <w:pPrChange w:id="284" w:author="Anni" w:date="2017-01-11T18:30:00Z">
           <w:pPr/>
         </w:pPrChange>
       </w:pPr>
-      <w:ins w:id="207" w:author="Anni" w:date="2017-01-11T18:36:00Z">
-        <w:r>
-          <w:t>Durch die erst spät angefangene Gruppenarbeit war der Ideenaustausch eingeschränkt.</w:t>
+      <w:ins w:id="285" w:author="Anni" w:date="2017-01-11T18:33:00Z">
+        <w:r>
+          <w:t>Die Anzahl der Spielsteine wurde mehr als halbiert, um die Spielzeit der Partie zu verkürzen.</w:t>
+        </w:r>
+      </w:ins>
+    </w:p>
+    <w:p>
+      <w:pPr>
+        <w:pStyle w:val="berschrift2"/>
+        <w:rPr>
+          <w:ins w:id="286" w:author="Anni" w:date="2017-01-11T18:35:00Z"/>
+        </w:rPr>
+        <w:pPrChange w:id="287" w:author="Anni" w:date="2017-01-11T18:35:00Z">
+          <w:pPr/>
+        </w:pPrChange>
+      </w:pPr>
+      <w:ins w:id="288" w:author="Anni" w:date="2017-01-11T18:35:00Z">
+        <w:r>
+          <w:t>Schwierigkeiten</w:t>
         </w:r>
       </w:ins>
     </w:p>
@@ -1235,15 +1811,15 @@
           <w:numId w:val="1"/>
         </w:numPr>
         <w:rPr>
-          <w:ins w:id="208" w:author="Anni" w:date="2017-01-11T18:40:00Z"/>
-        </w:rPr>
-        <w:pPrChange w:id="209" w:author="Anni" w:date="2017-01-11T18:38:00Z">
+          <w:ins w:id="289" w:author="Anni" w:date="2017-01-11T18:38:00Z"/>
+        </w:rPr>
+        <w:pPrChange w:id="290" w:author="Anni" w:date="2017-01-11T18:38:00Z">
           <w:pPr/>
         </w:pPrChange>
       </w:pPr>
-      <w:ins w:id="210" w:author="Anni" w:date="2017-01-11T18:38:00Z">
-        <w:r>
-          <w:t>Die Feedbacks und Aufgabenstellungen waren teilweise unverständlich und wenig hilfreich.</w:t>
+      <w:ins w:id="291" w:author="Anni" w:date="2017-01-11T18:36:00Z">
+        <w:r>
+          <w:t>Durch die erst spät angefangene Gruppenarbeit war der Ideenaustausch eingeschränkt.</w:t>
         </w:r>
       </w:ins>
     </w:p>
@@ -1255,25 +1831,15 @@
           <w:numId w:val="1"/>
         </w:numPr>
         <w:rPr>
-          <w:ins w:id="211" w:author="Anni" w:date="2017-01-11T18:38:00Z"/>
-        </w:rPr>
-        <w:pPrChange w:id="212" w:author="Anni" w:date="2017-01-11T18:43:00Z">
+          <w:ins w:id="292" w:author="Anni" w:date="2017-01-11T18:40:00Z"/>
+        </w:rPr>
+        <w:pPrChange w:id="293" w:author="Anni" w:date="2017-01-11T18:38:00Z">
           <w:pPr/>
         </w:pPrChange>
       </w:pPr>
-      <w:ins w:id="213" w:author="Anni" w:date="2017-01-11T18:40:00Z">
-        <w:r>
-          <w:t xml:space="preserve">In der Vorlesung gab es keine Einführung in PHP und HTML. </w:t>
-        </w:r>
-      </w:ins>
-      <w:ins w:id="214" w:author="Anni" w:date="2017-01-11T18:41:00Z">
-        <w:r>
-          <w:t>Dies wäre wünschenswert gewesen</w:t>
-        </w:r>
-      </w:ins>
-      <w:ins w:id="215" w:author="Anni" w:date="2017-01-11T18:46:00Z">
-        <w:r>
-          <w:t>.</w:t>
+      <w:ins w:id="294" w:author="Anni" w:date="2017-01-11T18:38:00Z">
+        <w:r>
+          <w:t>Die Feedbacks und Aufgabenstellungen waren teilweise unverständlich und wenig hilfreich.</w:t>
         </w:r>
       </w:ins>
     </w:p>
@@ -1285,36 +1851,25 @@
           <w:numId w:val="1"/>
         </w:numPr>
         <w:rPr>
-          <w:ins w:id="216" w:author="Anni" w:date="2017-01-11T18:36:00Z"/>
-        </w:rPr>
-        <w:pPrChange w:id="217" w:author="Anni" w:date="2017-01-11T18:45:00Z">
+          <w:ins w:id="295" w:author="Anni" w:date="2017-01-11T18:38:00Z"/>
+        </w:rPr>
+        <w:pPrChange w:id="296" w:author="Anni" w:date="2017-01-11T18:43:00Z">
           <w:pPr/>
         </w:pPrChange>
       </w:pPr>
-      <w:ins w:id="218" w:author="Anni" w:date="2017-01-11T18:39:00Z">
-        <w:r>
-          <w:t>Die zuerst vorgegebene Systemstruktur war</w:t>
-        </w:r>
-      </w:ins>
-      <w:ins w:id="219" w:author="Anni" w:date="2017-01-11T18:40:00Z">
-        <w:r>
-          <w:t xml:space="preserve"> kompliziert und schlecht umsetzbar.</w:t>
-        </w:r>
-      </w:ins>
-    </w:p>
-    <w:p>
-      <w:pPr>
-        <w:pStyle w:val="berschrift2"/>
-        <w:rPr>
-          <w:ins w:id="220" w:author="Anni" w:date="2017-01-11T18:52:00Z"/>
-        </w:rPr>
-        <w:pPrChange w:id="221" w:author="Anni" w:date="2017-01-11T18:36:00Z">
-          <w:pPr/>
-        </w:pPrChange>
-      </w:pPr>
-      <w:ins w:id="222" w:author="Anni" w:date="2017-01-11T18:36:00Z">
-        <w:r>
-          <w:t>Ein Blick in die Zukunft</w:t>
+      <w:ins w:id="297" w:author="Anni" w:date="2017-01-11T18:40:00Z">
+        <w:r>
+          <w:t xml:space="preserve">In der Vorlesung gab es keine Einführung in PHP und HTML. </w:t>
+        </w:r>
+      </w:ins>
+      <w:ins w:id="298" w:author="Anni" w:date="2017-01-11T18:41:00Z">
+        <w:r>
+          <w:t>Dies wäre wünschenswert gewesen</w:t>
+        </w:r>
+      </w:ins>
+      <w:ins w:id="299" w:author="Anni" w:date="2017-01-11T18:46:00Z">
+        <w:r>
+          <w:t>.</w:t>
         </w:r>
       </w:ins>
     </w:p>
@@ -1326,18 +1881,77 @@
           <w:numId w:val="1"/>
         </w:numPr>
         <w:rPr>
-          <w:ins w:id="223" w:author="Anni" w:date="2017-01-11T18:49:00Z"/>
-          <w:rPrChange w:id="224" w:author="Anni" w:date="2017-01-11T18:52:00Z">
-            <w:rPr>
-              <w:ins w:id="225" w:author="Anni" w:date="2017-01-11T18:49:00Z"/>
-            </w:rPr>
-          </w:rPrChange>
-        </w:rPr>
-        <w:pPrChange w:id="226" w:author="Anni" w:date="2017-01-11T18:52:00Z">
+          <w:ins w:id="300" w:author="Anni" w:date="2017-01-11T21:39:00Z"/>
+        </w:rPr>
+        <w:pPrChange w:id="301" w:author="Anni" w:date="2017-01-11T18:45:00Z">
           <w:pPr/>
         </w:pPrChange>
       </w:pPr>
-      <w:ins w:id="227" w:author="Anni" w:date="2017-01-11T18:52:00Z">
+      <w:ins w:id="302" w:author="Anni" w:date="2017-01-11T18:39:00Z">
+        <w:r>
+          <w:t>Die zuerst vorgegebene Systemstruktur war</w:t>
+        </w:r>
+      </w:ins>
+      <w:ins w:id="303" w:author="Anni" w:date="2017-01-11T18:40:00Z">
+        <w:r>
+          <w:t xml:space="preserve"> kompliziert und schlecht umsetzbar.</w:t>
+        </w:r>
+      </w:ins>
+    </w:p>
+    <w:p>
+      <w:pPr>
+        <w:pStyle w:val="Listenabsatz"/>
+        <w:numPr>
+          <w:ilvl w:val="0"/>
+          <w:numId w:val="1"/>
+        </w:numPr>
+        <w:rPr>
+          <w:ins w:id="304" w:author="Anni" w:date="2017-01-11T18:36:00Z"/>
+        </w:rPr>
+        <w:pPrChange w:id="305" w:author="Anni" w:date="2017-01-11T18:45:00Z">
+          <w:pPr/>
+        </w:pPrChange>
+      </w:pPr>
+      <w:ins w:id="306" w:author="Anni" w:date="2017-01-11T21:39:00Z">
+        <w:r>
+          <w:rPr>
+            <w:color w:val="FF0000"/>
+          </w:rPr>
+          <w:t>Falls dir hier noch was einfällt</w:t>
+        </w:r>
+      </w:ins>
+    </w:p>
+    <w:p>
+      <w:pPr>
+        <w:pStyle w:val="berschrift2"/>
+        <w:rPr>
+          <w:ins w:id="307" w:author="Anni" w:date="2017-01-11T18:52:00Z"/>
+        </w:rPr>
+        <w:pPrChange w:id="308" w:author="Anni" w:date="2017-01-11T18:36:00Z">
+          <w:pPr/>
+        </w:pPrChange>
+      </w:pPr>
+      <w:ins w:id="309" w:author="Anni" w:date="2017-01-11T18:36:00Z">
+        <w:r>
+          <w:t>Ein Blick in die Zukunft</w:t>
+        </w:r>
+      </w:ins>
+    </w:p>
+    <w:p>
+      <w:pPr>
+        <w:pStyle w:val="Listenabsatz"/>
+        <w:numPr>
+          <w:ilvl w:val="0"/>
+          <w:numId w:val="1"/>
+        </w:numPr>
+        <w:rPr>
+          <w:ins w:id="310" w:author="Anni" w:date="2017-01-11T18:49:00Z"/>
+        </w:rPr>
+        <w:pPrChange w:id="311" w:author="Anni" w:date="2017-01-11T18:52:00Z">
+          <w:pPr/>
+        </w:pPrChange>
+      </w:pPr>
+      <w:ins w:id="312" w:author="Anni" w:date="2017-01-11T18:52:00Z">
         <w:r>
           <w:t>Erweiterte Spieloptionen</w:t>
         </w:r>
@@ -1351,13 +1965,13 @@
           <w:numId w:val="1"/>
         </w:numPr>
         <w:rPr>
-          <w:ins w:id="228" w:author="Anni" w:date="2017-01-11T18:49:00Z"/>
-        </w:rPr>
-        <w:pPrChange w:id="229" w:author="Anni" w:date="2017-01-11T18:52:00Z">
+          <w:ins w:id="313" w:author="Anni" w:date="2017-01-11T18:49:00Z"/>
+        </w:rPr>
+        <w:pPrChange w:id="314" w:author="Anni" w:date="2017-01-11T18:52:00Z">
           <w:pPr/>
         </w:pPrChange>
       </w:pPr>
-      <w:ins w:id="230" w:author="Anni" w:date="2017-01-11T18:49:00Z">
+      <w:ins w:id="315" w:author="Anni" w:date="2017-01-11T18:49:00Z">
         <w:r>
           <w:t>Implementieren einer Hintergrundmusik</w:t>
         </w:r>
@@ -1371,13 +1985,13 @@
           <w:numId w:val="1"/>
         </w:numPr>
         <w:rPr>
-          <w:ins w:id="231" w:author="Anni" w:date="2017-01-11T18:52:00Z"/>
-        </w:rPr>
-        <w:pPrChange w:id="232" w:author="Anni" w:date="2017-01-11T18:52:00Z">
+          <w:ins w:id="316" w:author="Anni" w:date="2017-01-11T18:52:00Z"/>
+        </w:rPr>
+        <w:pPrChange w:id="317" w:author="Anni" w:date="2017-01-11T18:52:00Z">
           <w:pPr/>
         </w:pPrChange>
       </w:pPr>
-      <w:ins w:id="233" w:author="Anni" w:date="2017-01-11T18:50:00Z">
+      <w:ins w:id="318" w:author="Anni" w:date="2017-01-11T18:50:00Z">
         <w:r>
           <w:t>User kann Spielfeldfarbe verändern</w:t>
         </w:r>
@@ -1391,18 +2005,18 @@
           <w:numId w:val="1"/>
         </w:numPr>
         <w:rPr>
-          <w:ins w:id="234" w:author="Anni" w:date="2017-01-11T19:06:00Z"/>
-        </w:rPr>
-        <w:pPrChange w:id="235" w:author="Anni" w:date="2017-01-11T18:52:00Z">
+          <w:ins w:id="319" w:author="Anni" w:date="2017-01-11T19:06:00Z"/>
+        </w:rPr>
+        <w:pPrChange w:id="320" w:author="Anni" w:date="2017-01-11T18:52:00Z">
           <w:pPr/>
         </w:pPrChange>
       </w:pPr>
-      <w:ins w:id="236" w:author="Anni" w:date="2017-01-11T18:52:00Z">
+      <w:ins w:id="321" w:author="Anni" w:date="2017-01-11T18:52:00Z">
         <w:r>
           <w:t>Einfügen von NPC</w:t>
         </w:r>
       </w:ins>
-      <w:ins w:id="237" w:author="Anni" w:date="2017-01-11T18:53:00Z">
+      <w:ins w:id="322" w:author="Anni" w:date="2017-01-11T18:53:00Z">
         <w:r>
           <w:t>s, um auch als Singleplayer spielen zu können.</w:t>
         </w:r>
@@ -1416,20 +2030,86 @@
           <w:numId w:val="1"/>
         </w:numPr>
         <w:rPr>
-          <w:ins w:id="238" w:author="Anni" w:date="2017-01-04T10:54:00Z"/>
-          <w:rPrChange w:id="239" w:author="Anni" w:date="2017-01-11T18:49:00Z">
+          <w:ins w:id="323" w:author="Anni" w:date="2017-01-11T21:40:00Z"/>
+        </w:rPr>
+        <w:pPrChange w:id="324" w:author="Anni" w:date="2017-01-11T18:52:00Z">
+          <w:pPr/>
+        </w:pPrChange>
+      </w:pPr>
+      <w:ins w:id="325" w:author="Anni" w:date="2017-01-11T19:06:00Z">
+        <w:r>
+          <w:t>Die Spielstatistik muss noch dargestellt werden.</w:t>
+        </w:r>
+      </w:ins>
+    </w:p>
+    <w:p>
+      <w:pPr>
+        <w:pStyle w:val="Listenabsatz"/>
+        <w:numPr>
+          <w:ilvl w:val="0"/>
+          <w:numId w:val="1"/>
+        </w:numPr>
+        <w:rPr>
+          <w:ins w:id="326" w:author="Anni" w:date="2017-01-11T21:40:00Z"/>
+        </w:rPr>
+      </w:pPr>
+      <w:ins w:id="327" w:author="Anni" w:date="2017-01-11T21:40:00Z">
+        <w:r>
+          <w:rPr>
+            <w:color w:val="FF0000"/>
+          </w:rPr>
+          <w:t>Falls dir hier noch was einfällt</w:t>
+        </w:r>
+      </w:ins>
+    </w:p>
+    <w:p>
+      <w:pPr>
+        <w:pStyle w:val="Listenabsatz"/>
+        <w:rPr>
+          <w:ins w:id="328" w:author="Anni" w:date="2017-01-04T10:54:00Z"/>
+          <w:color w:val="FF0000"/>
+          <w:rPrChange w:id="329" w:author="Anni" w:date="2017-01-11T21:44:00Z">
             <w:rPr>
-              <w:ins w:id="240" w:author="Anni" w:date="2017-01-04T10:54:00Z"/>
+              <w:ins w:id="330" w:author="Anni" w:date="2017-01-04T10:54:00Z"/>
             </w:rPr>
           </w:rPrChange>
         </w:rPr>
-        <w:pPrChange w:id="241" w:author="Anni" w:date="2017-01-11T18:52:00Z">
+        <w:pPrChange w:id="331" w:author="Anni" w:date="2017-01-11T21:40:00Z">
           <w:pPr/>
         </w:pPrChange>
       </w:pPr>
-      <w:ins w:id="242" w:author="Anni" w:date="2017-01-11T19:06:00Z">
-        <w:r>
-          <w:t>Die Spielstatistik muss noch dargestellt werden.</w:t>
+      <w:ins w:id="332" w:author="Anni" w:date="2017-01-11T21:43:00Z">
+        <w:r>
+          <w:rPr>
+            <w:b/>
+            <w:bCs/>
+            <w:color w:val="FF0000"/>
+            <w:sz w:val="20"/>
+            <w:szCs w:val="20"/>
+            <w:rPrChange w:id="333" w:author="Anni" w:date="2017-01-11T21:44:00Z">
+              <w:rPr>
+                <w:b/>
+                <w:bCs/>
+                <w:sz w:val="20"/>
+                <w:szCs w:val="20"/>
+              </w:rPr>
+            </w:rPrChange>
+          </w:rPr>
+          <w:t>Fazit, Auswertung</w:t>
+        </w:r>
+        <w:r>
+          <w:rPr>
+            <w:color w:val="FF0000"/>
+            <w:sz w:val="20"/>
+            <w:szCs w:val="20"/>
+            <w:rPrChange w:id="334" w:author="Anni" w:date="2017-01-11T21:44:00Z">
+              <w:rPr>
+                <w:sz w:val="20"/>
+                <w:szCs w:val="20"/>
+              </w:rPr>
+            </w:rPrChange>
+          </w:rPr>
+          <w:t>: welche Dinge sind noch unvollendet, wo gibt es noch Baustellen, wo sind Sie vom ursprünglichen Plan abgewichen?</w:t>
         </w:r>
       </w:ins>
     </w:p>
@@ -1437,9 +2117,9 @@
       <w:pPr>
         <w:pStyle w:val="berschrift1"/>
         <w:rPr>
-          <w:ins w:id="243" w:author="Anni" w:date="2017-01-11T18:35:00Z"/>
-        </w:rPr>
-        <w:pPrChange w:id="244" w:author="Anni" w:date="2017-01-09T15:20:00Z">
+          <w:ins w:id="335" w:author="Anni" w:date="2017-01-11T18:35:00Z"/>
+        </w:rPr>
+        <w:pPrChange w:id="336" w:author="Anni" w:date="2017-01-09T15:20:00Z">
           <w:pPr/>
         </w:pPrChange>
       </w:pPr>
@@ -1448,13 +2128,13 @@
       <w:pPr>
         <w:pStyle w:val="berschrift1"/>
         <w:rPr>
-          <w:ins w:id="245" w:author="Anni" w:date="2017-01-11T19:07:00Z"/>
-        </w:rPr>
-        <w:pPrChange w:id="246" w:author="Anni" w:date="2017-01-09T15:20:00Z">
+          <w:ins w:id="337" w:author="Anni" w:date="2017-01-11T19:07:00Z"/>
+        </w:rPr>
+        <w:pPrChange w:id="338" w:author="Anni" w:date="2017-01-09T15:20:00Z">
           <w:pPr/>
         </w:pPrChange>
       </w:pPr>
-      <w:ins w:id="247" w:author="Anni" w:date="2017-01-09T15:20:00Z">
+      <w:ins w:id="339" w:author="Anni" w:date="2017-01-09T15:20:00Z">
         <w:r>
           <w:t>Quellen</w:t>
         </w:r>
@@ -1463,21 +2143,21 @@
     <w:p>
       <w:pPr>
         <w:rPr>
-          <w:ins w:id="248" w:author="Anni" w:date="2017-01-09T15:20:00Z"/>
-        </w:rPr>
-      </w:pPr>
-      <w:ins w:id="249" w:author="Anni" w:date="2017-01-11T19:07:00Z">
+          <w:ins w:id="340" w:author="Anni" w:date="2017-01-09T15:20:00Z"/>
+        </w:rPr>
+      </w:pPr>
+      <w:ins w:id="341" w:author="Anni" w:date="2017-01-11T19:07:00Z">
         <w:r>
           <w:t>Zur besseren Darstellung des Spielfelds wurde das CSS-Hexagon</w:t>
         </w:r>
       </w:ins>
-      <w:ins w:id="250" w:author="Anni" w:date="2017-01-11T19:08:00Z">
+      <w:ins w:id="342" w:author="Anni" w:date="2017-01-11T19:08:00Z">
         <w:r>
           <w:t xml:space="preserve"> für die eigene Anwendung abgeändert: (zu finden in der Datei /</w:t>
         </w:r>
       </w:ins>
       <w:proofErr w:type="spellStart"/>
-      <w:ins w:id="251" w:author="Anni" w:date="2017-01-11T19:09:00Z">
+      <w:ins w:id="343" w:author="Anni" w:date="2017-01-11T19:09:00Z">
         <w:r>
           <w:t>includes</w:t>
         </w:r>
@@ -1486,12 +2166,12 @@
           <w:t>/style.css)</w:t>
         </w:r>
       </w:ins>
-      <w:ins w:id="252" w:author="Anni" w:date="2017-01-11T19:08:00Z">
+      <w:ins w:id="344" w:author="Anni" w:date="2017-01-11T19:08:00Z">
         <w:r>
           <w:br/>
         </w:r>
       </w:ins>
-      <w:ins w:id="253" w:author="Anni" w:date="2017-01-09T15:20:00Z">
+      <w:ins w:id="345" w:author="Anni" w:date="2017-01-09T15:20:00Z">
         <w:r>
           <w:fldChar w:fldCharType="begin"/>
         </w:r>
@@ -1552,7 +2232,7 @@
       </w:r>
     </w:p>
   </w:comment>
-  <w:comment w:id="23" w:author="Anni" w:date="2017-01-04T10:34:00Z" w:initials="A">
+  <w:comment w:id="42" w:author="Anni" w:date="2017-01-04T10:34:00Z" w:initials="A">
     <w:p>
       <w:pPr>
         <w:pStyle w:val="Default"/>
@@ -1610,7 +2290,7 @@
       </w:pPr>
     </w:p>
   </w:comment>
-  <w:comment w:id="50" w:author="Anni" w:date="2017-01-04T10:34:00Z" w:initials="A">
+  <w:comment w:id="79" w:author="Anni" w:date="2017-01-04T10:34:00Z" w:initials="A">
     <w:p>
       <w:pPr>
         <w:pStyle w:val="Default"/>
@@ -1661,7 +2341,7 @@
       </w:pPr>
     </w:p>
   </w:comment>
-  <w:comment w:id="64" w:author="Anni" w:date="2017-01-04T10:34:00Z" w:initials="A">
+  <w:comment w:id="128" w:author="Anni" w:date="2017-01-04T10:34:00Z" w:initials="A">
     <w:p>
       <w:pPr>
         <w:pStyle w:val="Default"/>
@@ -1712,7 +2392,7 @@
       </w:pPr>
     </w:p>
   </w:comment>
-  <w:comment w:id="121" w:author="Anni" w:date="2017-01-04T10:35:00Z" w:initials="A">
+  <w:comment w:id="184" w:author="Anni" w:date="2017-01-04T10:35:00Z" w:initials="A">
     <w:p>
       <w:pPr>
         <w:pStyle w:val="Default"/>
@@ -1763,7 +2443,7 @@
       </w:pPr>
     </w:p>
   </w:comment>
-  <w:comment w:id="125" w:author="Anni" w:date="2017-01-09T14:37:00Z" w:initials="A">
+  <w:comment w:id="202" w:author="Anni" w:date="2017-01-09T14:37:00Z" w:initials="A">
     <w:p>
       <w:pPr>
         <w:pStyle w:val="Default"/>
@@ -1801,7 +2481,7 @@
       </w:pPr>
     </w:p>
   </w:comment>
-  <w:comment w:id="128" w:author="Anni" w:date="2017-01-04T10:35:00Z" w:initials="A">
+  <w:comment w:id="216" w:author="Anni" w:date="2017-01-04T10:35:00Z" w:initials="A">
     <w:p>
       <w:pPr>
         <w:pStyle w:val="Default"/>
@@ -2153,7 +2833,7 @@
       <w:rFonts w:asciiTheme="majorHAnsi" w:eastAsiaTheme="majorEastAsia" w:hAnsiTheme="majorHAnsi" w:cstheme="majorBidi"/>
       <w:b/>
       <w:bCs/>
-      <w:color w:val="365F91" w:themeColor="accent1" w:themeShade="BF"/>
+      <w:color w:val="393939" w:themeColor="accent1" w:themeShade="BF"/>
       <w:sz w:val="28"/>
       <w:szCs w:val="28"/>
     </w:rPr>
@@ -2177,7 +2857,7 @@
       <w:rFonts w:asciiTheme="majorHAnsi" w:eastAsiaTheme="majorEastAsia" w:hAnsiTheme="majorHAnsi" w:cstheme="majorBidi"/>
       <w:b/>
       <w:bCs/>
-      <w:color w:val="4F81BD" w:themeColor="accent1"/>
+      <w:color w:val="4D4D4D" w:themeColor="accent1"/>
       <w:sz w:val="26"/>
       <w:szCs w:val="26"/>
     </w:rPr>
@@ -2333,14 +3013,14 @@
     <w:rsid w:val="00013BDF"/>
     <w:pPr>
       <w:pBdr>
-        <w:bottom w:val="single" w:sz="8" w:space="4" w:color="4F81BD" w:themeColor="accent1"/>
+        <w:bottom w:val="single" w:sz="8" w:space="4" w:color="4D4D4D" w:themeColor="accent1"/>
       </w:pBdr>
       <w:spacing w:after="300" w:line="240" w:lineRule="auto"/>
       <w:contextualSpacing/>
     </w:pPr>
     <w:rPr>
       <w:rFonts w:asciiTheme="majorHAnsi" w:eastAsiaTheme="majorEastAsia" w:hAnsiTheme="majorHAnsi" w:cstheme="majorBidi"/>
-      <w:color w:val="17365D" w:themeColor="text2" w:themeShade="BF"/>
+      <w:color w:val="000000" w:themeColor="text2" w:themeShade="BF"/>
       <w:spacing w:val="5"/>
       <w:kern w:val="28"/>
       <w:sz w:val="52"/>
@@ -2355,7 +3035,7 @@
     <w:rsid w:val="00013BDF"/>
     <w:rPr>
       <w:rFonts w:asciiTheme="majorHAnsi" w:eastAsiaTheme="majorEastAsia" w:hAnsiTheme="majorHAnsi" w:cstheme="majorBidi"/>
-      <w:color w:val="17365D" w:themeColor="text2" w:themeShade="BF"/>
+      <w:color w:val="000000" w:themeColor="text2" w:themeShade="BF"/>
       <w:spacing w:val="5"/>
       <w:kern w:val="28"/>
       <w:sz w:val="52"/>
@@ -2372,7 +3052,7 @@
       <w:rFonts w:asciiTheme="majorHAnsi" w:eastAsiaTheme="majorEastAsia" w:hAnsiTheme="majorHAnsi" w:cstheme="majorBidi"/>
       <w:b/>
       <w:bCs/>
-      <w:color w:val="365F91" w:themeColor="accent1" w:themeShade="BF"/>
+      <w:color w:val="393939" w:themeColor="accent1" w:themeShade="BF"/>
       <w:sz w:val="28"/>
       <w:szCs w:val="28"/>
     </w:rPr>
@@ -2408,7 +3088,7 @@
       <w:rFonts w:asciiTheme="majorHAnsi" w:eastAsiaTheme="majorEastAsia" w:hAnsiTheme="majorHAnsi" w:cstheme="majorBidi"/>
       <w:b/>
       <w:bCs/>
-      <w:color w:val="4F81BD" w:themeColor="accent1"/>
+      <w:color w:val="4D4D4D" w:themeColor="accent1"/>
       <w:sz w:val="26"/>
       <w:szCs w:val="26"/>
     </w:rPr>
@@ -2420,7 +3100,7 @@
     <w:unhideWhenUsed/>
     <w:rsid w:val="006C6EDD"/>
     <w:rPr>
-      <w:color w:val="0000FF" w:themeColor="hyperlink"/>
+      <w:color w:val="5F5F5F" w:themeColor="hyperlink"/>
       <w:u w:val="single"/>
     </w:rPr>
   </w:style>
@@ -2442,6 +3122,15 @@
         <w:insideV w:val="single" w:sz="4" w:space="0" w:color="auto"/>
       </w:tblBorders>
     </w:tblPr>
+  </w:style>
+  <w:style w:type="paragraph" w:styleId="KeinLeerraum">
+    <w:name w:val="No Spacing"/>
+    <w:uiPriority w:val="1"/>
+    <w:qFormat/>
+    <w:rsid w:val="00FA04F8"/>
+    <w:pPr>
+      <w:spacing w:after="0" w:line="240" w:lineRule="auto"/>
+    </w:pPr>
   </w:style>
 </w:styles>
 </file>
@@ -2624,7 +3313,7 @@
       <w:rFonts w:asciiTheme="majorHAnsi" w:eastAsiaTheme="majorEastAsia" w:hAnsiTheme="majorHAnsi" w:cstheme="majorBidi"/>
       <w:b/>
       <w:bCs/>
-      <w:color w:val="365F91" w:themeColor="accent1" w:themeShade="BF"/>
+      <w:color w:val="393939" w:themeColor="accent1" w:themeShade="BF"/>
       <w:sz w:val="28"/>
       <w:szCs w:val="28"/>
     </w:rPr>
@@ -2648,7 +3337,7 @@
       <w:rFonts w:asciiTheme="majorHAnsi" w:eastAsiaTheme="majorEastAsia" w:hAnsiTheme="majorHAnsi" w:cstheme="majorBidi"/>
       <w:b/>
       <w:bCs/>
-      <w:color w:val="4F81BD" w:themeColor="accent1"/>
+      <w:color w:val="4D4D4D" w:themeColor="accent1"/>
       <w:sz w:val="26"/>
       <w:szCs w:val="26"/>
     </w:rPr>
@@ -2804,14 +3493,14 @@
     <w:rsid w:val="00013BDF"/>
     <w:pPr>
       <w:pBdr>
-        <w:bottom w:val="single" w:sz="8" w:space="4" w:color="4F81BD" w:themeColor="accent1"/>
+        <w:bottom w:val="single" w:sz="8" w:space="4" w:color="4D4D4D" w:themeColor="accent1"/>
       </w:pBdr>
       <w:spacing w:after="300" w:line="240" w:lineRule="auto"/>
       <w:contextualSpacing/>
     </w:pPr>
     <w:rPr>
       <w:rFonts w:asciiTheme="majorHAnsi" w:eastAsiaTheme="majorEastAsia" w:hAnsiTheme="majorHAnsi" w:cstheme="majorBidi"/>
-      <w:color w:val="17365D" w:themeColor="text2" w:themeShade="BF"/>
+      <w:color w:val="000000" w:themeColor="text2" w:themeShade="BF"/>
       <w:spacing w:val="5"/>
       <w:kern w:val="28"/>
       <w:sz w:val="52"/>
@@ -2826,7 +3515,7 @@
     <w:rsid w:val="00013BDF"/>
     <w:rPr>
       <w:rFonts w:asciiTheme="majorHAnsi" w:eastAsiaTheme="majorEastAsia" w:hAnsiTheme="majorHAnsi" w:cstheme="majorBidi"/>
-      <w:color w:val="17365D" w:themeColor="text2" w:themeShade="BF"/>
+      <w:color w:val="000000" w:themeColor="text2" w:themeShade="BF"/>
       <w:spacing w:val="5"/>
       <w:kern w:val="28"/>
       <w:sz w:val="52"/>
@@ -2843,7 +3532,7 @@
       <w:rFonts w:asciiTheme="majorHAnsi" w:eastAsiaTheme="majorEastAsia" w:hAnsiTheme="majorHAnsi" w:cstheme="majorBidi"/>
       <w:b/>
       <w:bCs/>
-      <w:color w:val="365F91" w:themeColor="accent1" w:themeShade="BF"/>
+      <w:color w:val="393939" w:themeColor="accent1" w:themeShade="BF"/>
       <w:sz w:val="28"/>
       <w:szCs w:val="28"/>
     </w:rPr>
@@ -2879,7 +3568,7 @@
       <w:rFonts w:asciiTheme="majorHAnsi" w:eastAsiaTheme="majorEastAsia" w:hAnsiTheme="majorHAnsi" w:cstheme="majorBidi"/>
       <w:b/>
       <w:bCs/>
-      <w:color w:val="4F81BD" w:themeColor="accent1"/>
+      <w:color w:val="4D4D4D" w:themeColor="accent1"/>
       <w:sz w:val="26"/>
       <w:szCs w:val="26"/>
     </w:rPr>
@@ -2891,7 +3580,7 @@
     <w:unhideWhenUsed/>
     <w:rsid w:val="006C6EDD"/>
     <w:rPr>
-      <w:color w:val="0000FF" w:themeColor="hyperlink"/>
+      <w:color w:val="5F5F5F" w:themeColor="hyperlink"/>
       <w:u w:val="single"/>
     </w:rPr>
   </w:style>
@@ -2914,13 +3603,22 @@
       </w:tblBorders>
     </w:tblPr>
   </w:style>
+  <w:style w:type="paragraph" w:styleId="KeinLeerraum">
+    <w:name w:val="No Spacing"/>
+    <w:uiPriority w:val="1"/>
+    <w:qFormat/>
+    <w:rsid w:val="00FA04F8"/>
+    <w:pPr>
+      <w:spacing w:after="0" w:line="240" w:lineRule="auto"/>
+    </w:pPr>
+  </w:style>
 </w:styles>
 </file>
 
 <file path=word/theme/theme1.xml><?xml version="1.0" encoding="utf-8"?>
 <a:theme xmlns:a="http://schemas.openxmlformats.org/drawingml/2006/main" name="Larissa">
   <a:themeElements>
-    <a:clrScheme name="Larissa">
+    <a:clrScheme name="Benutzerdefiniert 1">
       <a:dk1>
         <a:sysClr val="windowText" lastClr="000000"/>
       </a:dk1>
@@ -2928,34 +3626,34 @@
         <a:sysClr val="window" lastClr="FFFFFF"/>
       </a:lt1>
       <a:dk2>
-        <a:srgbClr val="1F497D"/>
+        <a:srgbClr val="000000"/>
       </a:dk2>
       <a:lt2>
-        <a:srgbClr val="EEECE1"/>
+        <a:srgbClr val="F8F8F8"/>
       </a:lt2>
       <a:accent1>
-        <a:srgbClr val="4F81BD"/>
+        <a:srgbClr val="4D4D4D"/>
       </a:accent1>
       <a:accent2>
-        <a:srgbClr val="C0504D"/>
+        <a:srgbClr val="5F5F5F"/>
       </a:accent2>
       <a:accent3>
-        <a:srgbClr val="9BBB59"/>
+        <a:srgbClr val="969696"/>
       </a:accent3>
       <a:accent4>
-        <a:srgbClr val="8064A2"/>
+        <a:srgbClr val="808080"/>
       </a:accent4>
       <a:accent5>
-        <a:srgbClr val="4BACC6"/>
+        <a:srgbClr val="5F5F5F"/>
       </a:accent5>
       <a:accent6>
-        <a:srgbClr val="F79646"/>
+        <a:srgbClr val="4D4D4D"/>
       </a:accent6>
       <a:hlink>
-        <a:srgbClr val="0000FF"/>
+        <a:srgbClr val="5F5F5F"/>
       </a:hlink>
       <a:folHlink>
-        <a:srgbClr val="800080"/>
+        <a:srgbClr val="919191"/>
       </a:folHlink>
     </a:clrScheme>
     <a:fontScheme name="Larissa">
@@ -3207,7 +3905,7 @@
 </file>
 
 <file path=customXml/itemProps1.xml><?xml version="1.0" encoding="utf-8"?>
-<ds:datastoreItem xmlns:ds="http://schemas.openxmlformats.org/officeDocument/2006/customXml" ds:itemID="{C2FAD8B9-EC9E-42E5-8E7B-97F6EDA0A2A4}">
+<ds:datastoreItem xmlns:ds="http://schemas.openxmlformats.org/officeDocument/2006/customXml" ds:itemID="{78DC2B96-BC8C-47D8-B3D2-F7AECF874558}">
   <ds:schemaRefs>
     <ds:schemaRef ds:uri="http://schemas.openxmlformats.org/officeDocument/2006/bibliography"/>
   </ds:schemaRefs>

</xml_diff>